<commit_message>
edited sequence diagram, configuration and integration constrains
</commit_message>
<xml_diff>
--- a/Workspace/Design/CDD_Buzzer.docx
+++ b/Workspace/Design/CDD_Buzzer.docx
@@ -1870,8 +1870,6 @@
           <w:color w:val="000000"/>
         </w:rPr>
       </w:pPr>
-      <w:bookmarkStart w:id="6" w:name="_GoBack"/>
-      <w:bookmarkEnd w:id="6"/>
     </w:p>
     <w:p>
       <w:pPr>
@@ -2029,8 +2027,8 @@
           <w:color w:val="000000"/>
         </w:rPr>
       </w:pPr>
-      <w:bookmarkStart w:id="7" w:name="_Toc441230971"/>
-      <w:bookmarkStart w:id="8" w:name="_Toc511569501"/>
+      <w:bookmarkStart w:id="6" w:name="_Toc441230971"/>
+      <w:bookmarkStart w:id="7" w:name="_Toc511569501"/>
       <w:r>
         <w:rPr>
           <w:rFonts w:ascii="Arial" w:hAnsi="Arial" w:cs="Arial"/>
@@ -2039,8 +2037,8 @@
         <w:lastRenderedPageBreak/>
         <w:t>Revision History</w:t>
       </w:r>
+      <w:bookmarkEnd w:id="6"/>
       <w:bookmarkEnd w:id="7"/>
-      <w:bookmarkEnd w:id="8"/>
     </w:p>
     <w:tbl>
       <w:tblPr>
@@ -2144,7 +2142,25 @@
                 <w:b/>
                 <w:color w:val="000000"/>
               </w:rPr>
-              <w:t>Reason For Changes</w:t>
+              <w:t xml:space="preserve">Reason </w:t>
+            </w:r>
+            <w:proofErr w:type="gramStart"/>
+            <w:r>
+              <w:rPr>
+                <w:rFonts w:ascii="Arial" w:hAnsi="Arial" w:cs="Arial"/>
+                <w:b/>
+                <w:color w:val="000000"/>
+              </w:rPr>
+              <w:t>For</w:t>
+            </w:r>
+            <w:proofErr w:type="gramEnd"/>
+            <w:r>
+              <w:rPr>
+                <w:rFonts w:ascii="Arial" w:hAnsi="Arial" w:cs="Arial"/>
+                <w:b/>
+                <w:color w:val="000000"/>
+              </w:rPr>
+              <w:t xml:space="preserve"> Changes</w:t>
             </w:r>
           </w:p>
         </w:tc>
@@ -3101,7 +3117,7 @@
           <w:lang w:val="en"/>
         </w:rPr>
       </w:pPr>
-      <w:bookmarkStart w:id="9" w:name="_Toc511569502"/>
+      <w:bookmarkStart w:id="8" w:name="_Toc511569502"/>
       <w:r>
         <w:rPr>
           <w:rFonts w:asciiTheme="majorBidi" w:hAnsiTheme="majorBidi" w:cstheme="majorBidi"/>
@@ -3136,7 +3152,7 @@
         </w:rPr>
         <w:t>Introduction</w:t>
       </w:r>
-      <w:bookmarkEnd w:id="9"/>
+      <w:bookmarkEnd w:id="8"/>
     </w:p>
     <w:p>
       <w:pPr>
@@ -3150,7 +3166,7 @@
           <w:lang w:val="en"/>
         </w:rPr>
       </w:pPr>
-      <w:bookmarkStart w:id="10" w:name="_Toc511569503"/>
+      <w:bookmarkStart w:id="9" w:name="_Toc511569503"/>
       <w:r>
         <w:rPr>
           <w:rFonts w:ascii="Arial" w:eastAsia="Arial" w:hAnsi="Arial" w:cs="Arial"/>
@@ -3162,7 +3178,7 @@
         </w:rPr>
         <w:t>Objective</w:t>
       </w:r>
-      <w:bookmarkEnd w:id="10"/>
+      <w:bookmarkEnd w:id="9"/>
     </w:p>
     <w:p>
       <w:pPr>
@@ -3196,7 +3212,7 @@
           <w:lang w:val="en"/>
         </w:rPr>
       </w:pPr>
-      <w:bookmarkStart w:id="11" w:name="_Toc511569504"/>
+      <w:bookmarkStart w:id="10" w:name="_Toc511569504"/>
       <w:r>
         <w:rPr>
           <w:rFonts w:ascii="Arial" w:eastAsia="Arial" w:hAnsi="Arial" w:cs="Arial"/>
@@ -3208,7 +3224,7 @@
         </w:rPr>
         <w:t>Context Diagram</w:t>
       </w:r>
-      <w:bookmarkEnd w:id="11"/>
+      <w:bookmarkEnd w:id="10"/>
       <w:r>
         <w:rPr>
           <w:rFonts w:eastAsia="Arial"/>
@@ -3244,7 +3260,7 @@
           <w:lang w:val="en"/>
         </w:rPr>
       </w:pPr>
-      <w:bookmarkStart w:id="12" w:name="_Toc511569505"/>
+      <w:bookmarkStart w:id="11" w:name="_Toc511569505"/>
       <w:r>
         <w:rPr>
           <w:rFonts w:asciiTheme="majorBidi" w:eastAsia="Arial" w:hAnsiTheme="majorBidi" w:cstheme="majorBidi"/>
@@ -3258,7 +3274,7 @@
         </w:rPr>
         <w:t>External Interface</w:t>
       </w:r>
-      <w:bookmarkEnd w:id="12"/>
+      <w:bookmarkEnd w:id="11"/>
     </w:p>
     <w:p>
       <w:pPr>
@@ -3270,7 +3286,7 @@
           <w:szCs w:val="18"/>
         </w:rPr>
       </w:pPr>
-      <w:bookmarkStart w:id="13" w:name="_Toc511569506"/>
+      <w:bookmarkStart w:id="12" w:name="_Toc511569506"/>
       <w:r>
         <w:rPr>
           <w:rFonts w:asciiTheme="majorBidi" w:eastAsia="Arial" w:hAnsiTheme="majorBidi" w:cstheme="majorBidi"/>
@@ -3281,6 +3297,7 @@
         </w:rPr>
         <w:t>&lt;</w:t>
       </w:r>
+      <w:proofErr w:type="spellStart"/>
       <w:r>
         <w:rPr>
           <w:rFonts w:asciiTheme="majorBidi" w:eastAsia="Arial" w:hAnsiTheme="majorBidi" w:cstheme="majorBidi"/>
@@ -3291,6 +3308,7 @@
         </w:rPr>
         <w:t>STD_TYPES.h</w:t>
       </w:r>
+      <w:proofErr w:type="spellEnd"/>
       <w:r>
         <w:rPr>
           <w:rFonts w:asciiTheme="majorBidi" w:eastAsia="Arial" w:hAnsiTheme="majorBidi" w:cstheme="majorBidi"/>
@@ -3301,7 +3319,7 @@
         </w:rPr>
         <w:t>&gt;</w:t>
       </w:r>
-      <w:bookmarkEnd w:id="13"/>
+      <w:bookmarkEnd w:id="12"/>
     </w:p>
     <w:p>
       <w:pPr>
@@ -3321,8 +3339,8 @@
         <w:tblLook w:val="04A0" w:firstRow="1" w:lastRow="0" w:firstColumn="1" w:lastColumn="0" w:noHBand="0" w:noVBand="1"/>
       </w:tblPr>
       <w:tblGrid>
-        <w:gridCol w:w="4014"/>
-        <w:gridCol w:w="4932"/>
+        <w:gridCol w:w="3902"/>
+        <w:gridCol w:w="4818"/>
       </w:tblGrid>
       <w:tr>
         <w:tc>
@@ -3509,8 +3527,18 @@
                 <w:sz w:val="22"/>
                 <w:szCs w:val="22"/>
               </w:rPr>
-              <w:t>short int</w:t>
+              <w:t xml:space="preserve">short </w:t>
             </w:r>
+            <w:proofErr w:type="spellStart"/>
+            <w:r>
+              <w:rPr>
+                <w:rFonts w:asciiTheme="majorBidi" w:hAnsiTheme="majorBidi" w:cstheme="majorBidi"/>
+                <w:sz w:val="22"/>
+                <w:szCs w:val="22"/>
+              </w:rPr>
+              <w:t>int</w:t>
+            </w:r>
+            <w:proofErr w:type="spellEnd"/>
           </w:p>
         </w:tc>
       </w:tr>
@@ -3581,8 +3609,18 @@
                 <w:sz w:val="22"/>
                 <w:szCs w:val="22"/>
               </w:rPr>
-              <w:t>long int</w:t>
+              <w:t xml:space="preserve">long </w:t>
             </w:r>
+            <w:proofErr w:type="spellStart"/>
+            <w:r>
+              <w:rPr>
+                <w:rFonts w:asciiTheme="majorBidi" w:hAnsiTheme="majorBidi" w:cstheme="majorBidi"/>
+                <w:sz w:val="22"/>
+                <w:szCs w:val="22"/>
+              </w:rPr>
+              <w:t>int</w:t>
+            </w:r>
+            <w:proofErr w:type="spellEnd"/>
           </w:p>
         </w:tc>
       </w:tr>
@@ -3679,6 +3717,7 @@
                 <w:szCs w:val="22"/>
               </w:rPr>
             </w:pPr>
+            <w:proofErr w:type="gramStart"/>
             <w:r>
               <w:rPr>
                 <w:rFonts w:asciiTheme="majorBidi" w:hAnsiTheme="majorBidi" w:cstheme="majorBidi"/>
@@ -3701,8 +3740,27 @@
                 <w:sz w:val="22"/>
                 <w:szCs w:val="22"/>
               </w:rPr>
-              <w:t xml:space="preserve"> signed int</w:t>
+              <w:t xml:space="preserve"> signed</w:t>
             </w:r>
+            <w:proofErr w:type="gramEnd"/>
+            <w:r>
+              <w:rPr>
+                <w:rFonts w:asciiTheme="majorBidi" w:hAnsiTheme="majorBidi" w:cstheme="majorBidi"/>
+                <w:sz w:val="22"/>
+                <w:szCs w:val="22"/>
+              </w:rPr>
+              <w:t xml:space="preserve"> </w:t>
+            </w:r>
+            <w:proofErr w:type="spellStart"/>
+            <w:r>
+              <w:rPr>
+                <w:rFonts w:asciiTheme="majorBidi" w:hAnsiTheme="majorBidi" w:cstheme="majorBidi"/>
+                <w:sz w:val="22"/>
+                <w:szCs w:val="22"/>
+              </w:rPr>
+              <w:t>int</w:t>
+            </w:r>
+            <w:proofErr w:type="spellEnd"/>
           </w:p>
         </w:tc>
       </w:tr>
@@ -3752,8 +3810,8 @@
         <w:tblLook w:val="04A0" w:firstRow="1" w:lastRow="0" w:firstColumn="1" w:lastColumn="0" w:noHBand="0" w:noVBand="1"/>
       </w:tblPr>
       <w:tblGrid>
-        <w:gridCol w:w="4014"/>
-        <w:gridCol w:w="4932"/>
+        <w:gridCol w:w="3906"/>
+        <w:gridCol w:w="4814"/>
       </w:tblGrid>
       <w:tr>
         <w:tc>
@@ -3912,8 +3970,8 @@
         <w:tblLook w:val="04A0" w:firstRow="1" w:lastRow="0" w:firstColumn="1" w:lastColumn="0" w:noHBand="0" w:noVBand="1"/>
       </w:tblPr>
       <w:tblGrid>
-        <w:gridCol w:w="4014"/>
-        <w:gridCol w:w="4932"/>
+        <w:gridCol w:w="3902"/>
+        <w:gridCol w:w="4818"/>
       </w:tblGrid>
       <w:tr>
         <w:tc>
@@ -4052,8 +4110,8 @@
         <w:tblLook w:val="04A0" w:firstRow="1" w:lastRow="0" w:firstColumn="1" w:lastColumn="0" w:noHBand="0" w:noVBand="1"/>
       </w:tblPr>
       <w:tblGrid>
-        <w:gridCol w:w="6390"/>
-        <w:gridCol w:w="2556"/>
+        <w:gridCol w:w="6232"/>
+        <w:gridCol w:w="2488"/>
       </w:tblGrid>
       <w:tr>
         <w:tc>
@@ -4141,7 +4199,31 @@
                 <w:szCs w:val="32"/>
                 <w:lang w:val="en"/>
               </w:rPr>
-              <w:t>extern Void Buzzer_voidSetBuzzerOn(void)</w:t>
+              <w:t xml:space="preserve">extern Void </w:t>
+            </w:r>
+            <w:proofErr w:type="spellStart"/>
+            <w:r>
+              <w:rPr>
+                <w:rFonts w:ascii="Arial" w:eastAsia="Arial" w:hAnsi="Arial" w:cs="Arial"/>
+                <w:bCs/>
+                <w:color w:val="000000"/>
+                <w:sz w:val="32"/>
+                <w:szCs w:val="32"/>
+                <w:lang w:val="en"/>
+              </w:rPr>
+              <w:t>Buzzer_voidSetBuzzerOn</w:t>
+            </w:r>
+            <w:proofErr w:type="spellEnd"/>
+            <w:r>
+              <w:rPr>
+                <w:rFonts w:ascii="Arial" w:eastAsia="Arial" w:hAnsi="Arial" w:cs="Arial"/>
+                <w:bCs/>
+                <w:color w:val="000000"/>
+                <w:sz w:val="32"/>
+                <w:szCs w:val="32"/>
+                <w:lang w:val="en"/>
+              </w:rPr>
+              <w:t>(void)</w:t>
             </w:r>
           </w:p>
         </w:tc>
@@ -4201,8 +4283,9 @@
                 <w:szCs w:val="32"/>
                 <w:lang w:val="en"/>
               </w:rPr>
-              <w:t>extern Void Buzzer_voidSetBuzzerO</w:t>
+              <w:t xml:space="preserve">extern Void </w:t>
             </w:r>
+            <w:proofErr w:type="spellStart"/>
             <w:r>
               <w:rPr>
                 <w:rFonts w:ascii="Arial" w:eastAsia="Arial" w:hAnsi="Arial" w:cs="Arial"/>
@@ -4212,8 +4295,9 @@
                 <w:szCs w:val="32"/>
                 <w:lang w:val="en"/>
               </w:rPr>
-              <w:t>ff</w:t>
+              <w:t>Buzzer_voidSetBuzzerOff</w:t>
             </w:r>
+            <w:proofErr w:type="spellEnd"/>
             <w:r>
               <w:rPr>
                 <w:rFonts w:ascii="Arial" w:eastAsia="Arial" w:hAnsi="Arial" w:cs="Arial"/>
@@ -4252,18 +4336,7 @@
                 <w:szCs w:val="32"/>
                 <w:lang w:val="en"/>
               </w:rPr>
-              <w:t>Set buzzer O</w:t>
-            </w:r>
-            <w:r>
-              <w:rPr>
-                <w:rFonts w:ascii="Arial" w:eastAsia="Arial" w:hAnsi="Arial" w:cs="Arial"/>
-                <w:bCs/>
-                <w:color w:val="000000"/>
-                <w:sz w:val="32"/>
-                <w:szCs w:val="32"/>
-                <w:lang w:val="en"/>
-              </w:rPr>
-              <w:t>FF</w:t>
+              <w:t>Set buzzer OFF</w:t>
             </w:r>
           </w:p>
         </w:tc>
@@ -4275,7 +4348,15 @@
         <w:pStyle w:val="Heading2"/>
       </w:pPr>
       <w:r>
-        <w:t>&lt;Buzzer_Prog.c&gt;</w:t>
+        <w:t>&lt;</w:t>
+      </w:r>
+      <w:proofErr w:type="spellStart"/>
+      <w:r>
+        <w:t>Buzzer_Prog.c</w:t>
+      </w:r>
+      <w:proofErr w:type="spellEnd"/>
+      <w:r>
+        <w:t>&gt;</w:t>
       </w:r>
     </w:p>
     <w:p>
@@ -4294,8 +4375,8 @@
         <w:tblLook w:val="04A0" w:firstRow="1" w:lastRow="0" w:firstColumn="1" w:lastColumn="0" w:noHBand="0" w:noVBand="1"/>
       </w:tblPr>
       <w:tblGrid>
-        <w:gridCol w:w="4230"/>
-        <w:gridCol w:w="4716"/>
+        <w:gridCol w:w="4176"/>
+        <w:gridCol w:w="4544"/>
       </w:tblGrid>
       <w:tr>
         <w:tc>
@@ -4374,6 +4455,7 @@
                 <w:lang w:val="en"/>
               </w:rPr>
             </w:pPr>
+            <w:proofErr w:type="spellStart"/>
             <w:r>
               <w:rPr>
                 <w:rFonts w:ascii="Arial" w:eastAsia="Arial" w:hAnsi="Arial" w:cs="Arial"/>
@@ -4385,6 +4467,7 @@
               </w:rPr>
               <w:t>DIO_voidSetPinValue</w:t>
             </w:r>
+            <w:proofErr w:type="spellEnd"/>
           </w:p>
         </w:tc>
         <w:tc>
@@ -4434,7 +4517,7 @@
       <w:pPr>
         <w:pStyle w:val="Heading1"/>
       </w:pPr>
-      <w:bookmarkStart w:id="14" w:name="_Toc511569507"/>
+      <w:bookmarkStart w:id="13" w:name="_Toc511569507"/>
       <w:r>
         <w:rPr>
           <w:rFonts w:asciiTheme="majorBidi" w:eastAsia="Arial" w:hAnsiTheme="majorBidi" w:cstheme="majorBidi"/>
@@ -4448,17 +4531,17 @@
         </w:rPr>
         <w:t>Static Design</w:t>
       </w:r>
-      <w:bookmarkEnd w:id="14"/>
+      <w:bookmarkEnd w:id="13"/>
     </w:p>
     <w:p>
       <w:pPr>
         <w:pStyle w:val="Heading2"/>
       </w:pPr>
-      <w:bookmarkStart w:id="15" w:name="_Toc511569508"/>
+      <w:bookmarkStart w:id="14" w:name="_Toc511569508"/>
       <w:r>
         <w:t>Files</w:t>
       </w:r>
-      <w:bookmarkEnd w:id="15"/>
+      <w:bookmarkEnd w:id="14"/>
     </w:p>
     <w:p>
       <w:pPr>
@@ -4488,9 +4571,12 @@
             <w:pPr>
               <w:jc w:val="center"/>
             </w:pPr>
+            <w:proofErr w:type="gramStart"/>
             <w:r>
+              <w:lastRenderedPageBreak/>
               <w:t>FILE  NAME</w:t>
             </w:r>
+            <w:proofErr w:type="gramEnd"/>
           </w:p>
         </w:tc>
         <w:tc>
@@ -4513,9 +4599,11 @@
             <w:tcW w:w="4014" w:type="dxa"/>
           </w:tcPr>
           <w:p>
+            <w:proofErr w:type="spellStart"/>
             <w:r>
               <w:t>STD_TYPES.h</w:t>
             </w:r>
+            <w:proofErr w:type="spellEnd"/>
           </w:p>
         </w:tc>
         <w:tc>
@@ -4535,9 +4623,11 @@
             <w:tcW w:w="4014" w:type="dxa"/>
           </w:tcPr>
           <w:p>
+            <w:proofErr w:type="spellStart"/>
             <w:r>
               <w:t>Buzzer_prog.c</w:t>
             </w:r>
+            <w:proofErr w:type="spellEnd"/>
           </w:p>
         </w:tc>
         <w:tc>
@@ -4606,7 +4696,121 @@
       </w:r>
     </w:p>
     <w:p/>
+    <w:p/>
     <w:p>
+      <w:r>
+        <w:rPr>
+          <w:noProof/>
+        </w:rPr>
+        <mc:AlternateContent>
+          <mc:Choice Requires="wps">
+            <w:drawing>
+              <wp:anchor distT="0" distB="0" distL="114300" distR="114300" simplePos="0" relativeHeight="251632128" behindDoc="0" locked="0" layoutInCell="1" allowOverlap="1" wp14:anchorId="5AB2D8C8" wp14:editId="1A334B52">
+                <wp:simplePos x="0" y="0"/>
+                <wp:positionH relativeFrom="column">
+                  <wp:posOffset>4244340</wp:posOffset>
+                </wp:positionH>
+                <wp:positionV relativeFrom="paragraph">
+                  <wp:posOffset>7620</wp:posOffset>
+                </wp:positionV>
+                <wp:extent cx="1348740" cy="792480"/>
+                <wp:effectExtent l="0" t="0" r="22860" b="26670"/>
+                <wp:wrapNone/>
+                <wp:docPr id="9" name="Rectangle: Rounded Corners 9"/>
+                <wp:cNvGraphicFramePr/>
+                <a:graphic xmlns:a="http://schemas.openxmlformats.org/drawingml/2006/main">
+                  <a:graphicData uri="http://schemas.microsoft.com/office/word/2010/wordprocessingShape">
+                    <wps:wsp>
+                      <wps:cNvSpPr/>
+                      <wps:spPr>
+                        <a:xfrm>
+                          <a:off x="0" y="0"/>
+                          <a:ext cx="1348740" cy="792480"/>
+                        </a:xfrm>
+                        <a:prstGeom prst="roundRect">
+                          <a:avLst/>
+                        </a:prstGeom>
+                      </wps:spPr>
+                      <wps:style>
+                        <a:lnRef idx="2">
+                          <a:schemeClr val="accent1">
+                            <a:shade val="50000"/>
+                          </a:schemeClr>
+                        </a:lnRef>
+                        <a:fillRef idx="1">
+                          <a:schemeClr val="accent1"/>
+                        </a:fillRef>
+                        <a:effectRef idx="0">
+                          <a:schemeClr val="accent1"/>
+                        </a:effectRef>
+                        <a:fontRef idx="minor">
+                          <a:schemeClr val="lt1"/>
+                        </a:fontRef>
+                      </wps:style>
+                      <wps:txbx>
+                        <w:txbxContent>
+                          <w:p>
+                            <w:pPr>
+                              <w:jc w:val="center"/>
+                              <w:rPr>
+                                <w:lang w:val="en-GB"/>
+                              </w:rPr>
+                            </w:pPr>
+                            <w:proofErr w:type="spellStart"/>
+                            <w:r>
+                              <w:rPr>
+                                <w:lang w:val="en-GB"/>
+                              </w:rPr>
+                              <w:t>Buzzer_Init.h</w:t>
+                            </w:r>
+                            <w:proofErr w:type="spellEnd"/>
+                          </w:p>
+                        </w:txbxContent>
+                      </wps:txbx>
+                      <wps:bodyPr rot="0" spcFirstLastPara="0" vertOverflow="overflow" horzOverflow="overflow" vert="horz" wrap="square" lIns="91440" tIns="45720" rIns="91440" bIns="45720" numCol="1" spcCol="0" rtlCol="0" fromWordArt="0" anchor="ctr" anchorCtr="0" forceAA="0" compatLnSpc="1">
+                        <a:prstTxWarp prst="textNoShape">
+                          <a:avLst/>
+                        </a:prstTxWarp>
+                        <a:noAutofit/>
+                      </wps:bodyPr>
+                    </wps:wsp>
+                  </a:graphicData>
+                </a:graphic>
+                <wp14:sizeRelH relativeFrom="margin">
+                  <wp14:pctWidth>0</wp14:pctWidth>
+                </wp14:sizeRelH>
+              </wp:anchor>
+            </w:drawing>
+          </mc:Choice>
+          <mc:Fallback>
+            <w:pict>
+              <v:roundrect w14:anchorId="5AB2D8C8" id="Rectangle: Rounded Corners 9" o:spid="_x0000_s1026" style="position:absolute;margin-left:334.2pt;margin-top:.6pt;width:106.2pt;height:62.4pt;z-index:251632128;visibility:visible;mso-wrap-style:square;mso-width-percent:0;mso-wrap-distance-left:9pt;mso-wrap-distance-top:0;mso-wrap-distance-right:9pt;mso-wrap-distance-bottom:0;mso-position-horizontal:absolute;mso-position-horizontal-relative:text;mso-position-vertical:absolute;mso-position-vertical-relative:text;mso-width-percent:0;mso-width-relative:margin;v-text-anchor:middle" arcsize="10923f" o:gfxdata="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" fillcolor="#5b9bd5 [3204]" strokecolor="#1f4d78 [1604]" strokeweight="1pt">
+                <v:stroke joinstyle="miter"/>
+                <v:textbox>
+                  <w:txbxContent>
+                    <w:p>
+                      <w:pPr>
+                        <w:jc w:val="center"/>
+                        <w:rPr>
+                          <w:lang w:val="en-GB"/>
+                        </w:rPr>
+                      </w:pPr>
+                      <w:proofErr w:type="spellStart"/>
+                      <w:r>
+                        <w:rPr>
+                          <w:lang w:val="en-GB"/>
+                        </w:rPr>
+                        <w:t>Buzzer_Init.h</w:t>
+                      </w:r>
+                      <w:proofErr w:type="spellEnd"/>
+                    </w:p>
+                  </w:txbxContent>
+                </v:textbox>
+              </v:roundrect>
+            </w:pict>
+          </mc:Fallback>
+        </mc:AlternateContent>
+      </w:r>
       <w:r>
         <w:rPr>
           <w:noProof/>
@@ -4617,7 +4821,7 @@
               <wp:anchor distT="0" distB="0" distL="114300" distR="114300" simplePos="0" relativeHeight="251638272" behindDoc="0" locked="0" layoutInCell="1" allowOverlap="1" wp14:anchorId="244EE8FB" wp14:editId="024CA613">
                 <wp:simplePos x="0" y="0"/>
                 <wp:positionH relativeFrom="column">
-                  <wp:posOffset>312420</wp:posOffset>
+                  <wp:posOffset>388620</wp:posOffset>
                 </wp:positionH>
                 <wp:positionV relativeFrom="paragraph">
                   <wp:posOffset>7620</wp:posOffset>
@@ -4665,12 +4869,14 @@
                                 <w:lang w:val="en-GB"/>
                               </w:rPr>
                             </w:pPr>
+                            <w:proofErr w:type="spellStart"/>
                             <w:r>
                               <w:rPr>
                                 <w:lang w:val="en-GB"/>
                               </w:rPr>
                               <w:t>Buzzer_Config.h</w:t>
                             </w:r>
+                            <w:proofErr w:type="spellEnd"/>
                           </w:p>
                         </w:txbxContent>
                       </wps:txbx>
@@ -4691,7 +4897,7 @@
           </mc:Choice>
           <mc:Fallback>
             <w:pict>
-              <v:roundrect w14:anchorId="244EE8FB" id="Rectangle: Rounded Corners 10" o:spid="_x0000_s1026" style="position:absolute;margin-left:24.6pt;margin-top:.6pt;width:111.6pt;height:62.4pt;z-index:251638272;visibility:visible;mso-wrap-style:square;mso-width-percent:0;mso-wrap-distance-left:9pt;mso-wrap-distance-top:0;mso-wrap-distance-right:9pt;mso-wrap-distance-bottom:0;mso-position-horizontal:absolute;mso-position-horizontal-relative:text;mso-position-vertical:absolute;mso-position-vertical-relative:text;mso-width-percent:0;mso-width-relative:margin;v-text-anchor:middle" arcsize="10923f" o:gfxdata="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" fillcolor="#5b9bd5 [3204]" strokecolor="#1f4d78 [1604]" strokeweight="1pt">
+              <v:roundrect w14:anchorId="244EE8FB" id="Rectangle: Rounded Corners 10" o:spid="_x0000_s1027" style="position:absolute;margin-left:30.6pt;margin-top:.6pt;width:111.6pt;height:62.4pt;z-index:251638272;visibility:visible;mso-wrap-style:square;mso-width-percent:0;mso-wrap-distance-left:9pt;mso-wrap-distance-top:0;mso-wrap-distance-right:9pt;mso-wrap-distance-bottom:0;mso-position-horizontal:absolute;mso-position-horizontal-relative:text;mso-position-vertical:absolute;mso-position-vertical-relative:text;mso-width-percent:0;mso-width-relative:margin;v-text-anchor:middle" arcsize="10923f" o:gfxdata="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" fillcolor="#5b9bd5 [3204]" strokecolor="#1f4d78 [1604]" strokeweight="1pt">
                 <v:stroke joinstyle="miter"/>
                 <v:textbox>
                   <w:txbxContent>
@@ -4702,12 +4908,14 @@
                           <w:lang w:val="en-GB"/>
                         </w:rPr>
                       </w:pPr>
+                      <w:proofErr w:type="spellStart"/>
                       <w:r>
                         <w:rPr>
                           <w:lang w:val="en-GB"/>
                         </w:rPr>
                         <w:t>Buzzer_Config.h</w:t>
                       </w:r>
+                      <w:proofErr w:type="spellEnd"/>
                     </w:p>
                   </w:txbxContent>
                 </v:textbox>
@@ -4723,121 +4931,10 @@
         <mc:AlternateContent>
           <mc:Choice Requires="wps">
             <w:drawing>
-              <wp:anchor distT="0" distB="0" distL="114300" distR="114300" simplePos="0" relativeHeight="251632128" behindDoc="0" locked="0" layoutInCell="1" allowOverlap="1" wp14:anchorId="5AB2D8C8" wp14:editId="1A334B52">
-                <wp:simplePos x="0" y="0"/>
-                <wp:positionH relativeFrom="column">
-                  <wp:posOffset>4251960</wp:posOffset>
-                </wp:positionH>
-                <wp:positionV relativeFrom="paragraph">
-                  <wp:posOffset>7620</wp:posOffset>
-                </wp:positionV>
-                <wp:extent cx="1348740" cy="792480"/>
-                <wp:effectExtent l="0" t="0" r="22860" b="26670"/>
-                <wp:wrapNone/>
-                <wp:docPr id="9" name="Rectangle: Rounded Corners 9"/>
-                <wp:cNvGraphicFramePr/>
-                <a:graphic xmlns:a="http://schemas.openxmlformats.org/drawingml/2006/main">
-                  <a:graphicData uri="http://schemas.microsoft.com/office/word/2010/wordprocessingShape">
-                    <wps:wsp>
-                      <wps:cNvSpPr/>
-                      <wps:spPr>
-                        <a:xfrm>
-                          <a:off x="0" y="0"/>
-                          <a:ext cx="1348740" cy="792480"/>
-                        </a:xfrm>
-                        <a:prstGeom prst="roundRect">
-                          <a:avLst/>
-                        </a:prstGeom>
-                      </wps:spPr>
-                      <wps:style>
-                        <a:lnRef idx="2">
-                          <a:schemeClr val="accent1">
-                            <a:shade val="50000"/>
-                          </a:schemeClr>
-                        </a:lnRef>
-                        <a:fillRef idx="1">
-                          <a:schemeClr val="accent1"/>
-                        </a:fillRef>
-                        <a:effectRef idx="0">
-                          <a:schemeClr val="accent1"/>
-                        </a:effectRef>
-                        <a:fontRef idx="minor">
-                          <a:schemeClr val="lt1"/>
-                        </a:fontRef>
-                      </wps:style>
-                      <wps:txbx>
-                        <w:txbxContent>
-                          <w:p>
-                            <w:pPr>
-                              <w:jc w:val="center"/>
-                              <w:rPr>
-                                <w:lang w:val="en-GB"/>
-                              </w:rPr>
-                            </w:pPr>
-                            <w:r>
-                              <w:rPr>
-                                <w:lang w:val="en-GB"/>
-                              </w:rPr>
-                              <w:t>Buzzer_Init.h</w:t>
-                            </w:r>
-                          </w:p>
-                        </w:txbxContent>
-                      </wps:txbx>
-                      <wps:bodyPr rot="0" spcFirstLastPara="0" vertOverflow="overflow" horzOverflow="overflow" vert="horz" wrap="square" lIns="91440" tIns="45720" rIns="91440" bIns="45720" numCol="1" spcCol="0" rtlCol="0" fromWordArt="0" anchor="ctr" anchorCtr="0" forceAA="0" compatLnSpc="1">
-                        <a:prstTxWarp prst="textNoShape">
-                          <a:avLst/>
-                        </a:prstTxWarp>
-                        <a:noAutofit/>
-                      </wps:bodyPr>
-                    </wps:wsp>
-                  </a:graphicData>
-                </a:graphic>
-                <wp14:sizeRelH relativeFrom="margin">
-                  <wp14:pctWidth>0</wp14:pctWidth>
-                </wp14:sizeRelH>
-              </wp:anchor>
-            </w:drawing>
-          </mc:Choice>
-          <mc:Fallback>
-            <w:pict>
-              <v:roundrect w14:anchorId="5AB2D8C8" id="Rectangle: Rounded Corners 9" o:spid="_x0000_s1027" style="position:absolute;margin-left:334.8pt;margin-top:.6pt;width:106.2pt;height:62.4pt;z-index:251632128;visibility:visible;mso-wrap-style:square;mso-width-percent:0;mso-wrap-distance-left:9pt;mso-wrap-distance-top:0;mso-wrap-distance-right:9pt;mso-wrap-distance-bottom:0;mso-position-horizontal:absolute;mso-position-horizontal-relative:text;mso-position-vertical:absolute;mso-position-vertical-relative:text;mso-width-percent:0;mso-width-relative:margin;v-text-anchor:middle" arcsize="10923f" o:gfxdata="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" fillcolor="#5b9bd5 [3204]" strokecolor="#1f4d78 [1604]" strokeweight="1pt">
-                <v:stroke joinstyle="miter"/>
-                <v:textbox>
-                  <w:txbxContent>
-                    <w:p>
-                      <w:pPr>
-                        <w:jc w:val="center"/>
-                        <w:rPr>
-                          <w:lang w:val="en-GB"/>
-                        </w:rPr>
-                      </w:pPr>
-                      <w:r>
-                        <w:rPr>
-                          <w:lang w:val="en-GB"/>
-                        </w:rPr>
-                        <w:t>Buzzer_Init.h</w:t>
-                      </w:r>
-                    </w:p>
-                  </w:txbxContent>
-                </v:textbox>
-              </v:roundrect>
-            </w:pict>
-          </mc:Fallback>
-        </mc:AlternateContent>
-      </w:r>
-    </w:p>
-    <w:p>
-      <w:r>
-        <w:rPr>
-          <w:noProof/>
-        </w:rPr>
-        <mc:AlternateContent>
-          <mc:Choice Requires="wps">
-            <w:drawing>
               <wp:anchor distT="0" distB="0" distL="114300" distR="114300" simplePos="0" relativeHeight="251627008" behindDoc="0" locked="0" layoutInCell="1" allowOverlap="1">
                 <wp:simplePos x="0" y="0"/>
-                <wp:positionH relativeFrom="column">
-                  <wp:posOffset>2301240</wp:posOffset>
+                <wp:positionH relativeFrom="margin">
+                  <wp:align>center</wp:align>
                 </wp:positionH>
                 <wp:positionV relativeFrom="paragraph">
                   <wp:posOffset>7620</wp:posOffset>
@@ -4885,12 +4982,14 @@
                                 <w:lang w:val="en-GB"/>
                               </w:rPr>
                             </w:pPr>
+                            <w:proofErr w:type="spellStart"/>
                             <w:r>
                               <w:rPr>
                                 <w:lang w:val="en-GB"/>
                               </w:rPr>
                               <w:t>Buzzer_Prog.c</w:t>
                             </w:r>
+                            <w:proofErr w:type="spellEnd"/>
                           </w:p>
                         </w:txbxContent>
                       </wps:txbx>
@@ -4911,7 +5010,7 @@
           </mc:Choice>
           <mc:Fallback>
             <w:pict>
-              <v:roundrect id="Rectangle: Rounded Corners 8" o:spid="_x0000_s1028" style="position:absolute;margin-left:181.2pt;margin-top:.6pt;width:103.8pt;height:62.4pt;z-index:251627008;visibility:visible;mso-wrap-style:square;mso-width-percent:0;mso-wrap-distance-left:9pt;mso-wrap-distance-top:0;mso-wrap-distance-right:9pt;mso-wrap-distance-bottom:0;mso-position-horizontal:absolute;mso-position-horizontal-relative:text;mso-position-vertical:absolute;mso-position-vertical-relative:text;mso-width-percent:0;mso-width-relative:margin;v-text-anchor:middle" arcsize="10923f" o:gfxdata="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" fillcolor="#5b9bd5 [3204]" strokecolor="#1f4d78 [1604]" strokeweight="1pt">
+              <v:roundrect id="Rectangle: Rounded Corners 8" o:spid="_x0000_s1028" style="position:absolute;margin-left:0;margin-top:.6pt;width:103.8pt;height:62.4pt;z-index:251627008;visibility:visible;mso-wrap-style:square;mso-width-percent:0;mso-wrap-distance-left:9pt;mso-wrap-distance-top:0;mso-wrap-distance-right:9pt;mso-wrap-distance-bottom:0;mso-position-horizontal:center;mso-position-horizontal-relative:margin;mso-position-vertical:absolute;mso-position-vertical-relative:text;mso-width-percent:0;mso-width-relative:margin;v-text-anchor:middle" arcsize="10923f" o:gfxdata="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" fillcolor="#5b9bd5 [3204]" strokecolor="#1f4d78 [1604]" strokeweight="1pt">
                 <v:stroke joinstyle="miter"/>
                 <v:textbox>
                   <w:txbxContent>
@@ -4922,21 +5021,25 @@
                           <w:lang w:val="en-GB"/>
                         </w:rPr>
                       </w:pPr>
+                      <w:proofErr w:type="spellStart"/>
                       <w:r>
                         <w:rPr>
                           <w:lang w:val="en-GB"/>
                         </w:rPr>
                         <w:t>Buzzer_Prog.c</w:t>
                       </w:r>
+                      <w:proofErr w:type="spellEnd"/>
                     </w:p>
                   </w:txbxContent>
                 </v:textbox>
+                <w10:wrap anchorx="margin"/>
               </v:roundrect>
             </w:pict>
           </mc:Fallback>
         </mc:AlternateContent>
       </w:r>
     </w:p>
+    <w:p/>
     <w:p>
       <w:r>
         <w:rPr>
@@ -4948,10 +5051,10 @@
               <wp:anchor distT="0" distB="0" distL="114300" distR="114300" simplePos="0" relativeHeight="251676160" behindDoc="0" locked="0" layoutInCell="1" allowOverlap="1" wp14:anchorId="06C98609" wp14:editId="7C27B8CB">
                 <wp:simplePos x="0" y="0"/>
                 <wp:positionH relativeFrom="column">
-                  <wp:posOffset>3718560</wp:posOffset>
+                  <wp:posOffset>3764280</wp:posOffset>
                 </wp:positionH>
                 <wp:positionV relativeFrom="paragraph">
-                  <wp:posOffset>97790</wp:posOffset>
+                  <wp:posOffset>29210</wp:posOffset>
                 </wp:positionV>
                 <wp:extent cx="426720" cy="213360"/>
                 <wp:effectExtent l="19050" t="19050" r="11430" b="34290"/>
@@ -5001,7 +5104,7 @@
           </mc:Choice>
           <mc:Fallback>
             <w:pict>
-              <v:shapetype w14:anchorId="6383D6F4" id="_x0000_t13" coordsize="21600,21600" o:spt="13" adj="16200,5400" path="m@0,l@0@1,0@1,0@2@0@2@0,21600,21600,10800xe">
+              <v:shapetype w14:anchorId="54F2644E" id="_x0000_t13" coordsize="21600,21600" o:spt="13" adj="16200,5400" path="m@0,l@0@1,0@1,0@2@0@2@0,21600,21600,10800xe">
                 <v:stroke joinstyle="miter"/>
                 <v:formulas>
                   <v:f eqn="val #0"/>
@@ -5017,7 +5120,7 @@
                   <v:h position="#0,#1" xrange="0,21600" yrange="0,10800"/>
                 </v:handles>
               </v:shapetype>
-              <v:shape id="Arrow: Right 15" o:spid="_x0000_s1026" type="#_x0000_t13" style="position:absolute;margin-left:292.8pt;margin-top:7.7pt;width:33.6pt;height:16.8pt;rotation:180;z-index:251676160;visibility:visible;mso-wrap-style:square;mso-wrap-distance-left:9pt;mso-wrap-distance-top:0;mso-wrap-distance-right:9pt;mso-wrap-distance-bottom:0;mso-position-horizontal:absolute;mso-position-horizontal-relative:text;mso-position-vertical:absolute;mso-position-vertical-relative:text;v-text-anchor:middle" o:gfxdata="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" fillcolor="#5b9bd5 [3204]" strokecolor="#1f4d78 [1604]" strokeweight="1pt"/>
+              <v:shape id="Arrow: Right 15" o:spid="_x0000_s1026" type="#_x0000_t13" style="position:absolute;margin-left:296.4pt;margin-top:2.3pt;width:33.6pt;height:16.8pt;rotation:180;z-index:251676160;visibility:visible;mso-wrap-style:square;mso-wrap-distance-left:9pt;mso-wrap-distance-top:0;mso-wrap-distance-right:9pt;mso-wrap-distance-bottom:0;mso-position-horizontal:absolute;mso-position-horizontal-relative:text;mso-position-vertical:absolute;mso-position-vertical-relative:text;v-text-anchor:middle" o:gfxdata="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" fillcolor="#5b9bd5 [3204]" strokecolor="#1f4d78 [1604]" strokeweight="1pt"/>
             </w:pict>
           </mc:Fallback>
         </mc:AlternateContent>
@@ -5032,10 +5135,10 @@
               <wp:anchor distT="0" distB="0" distL="114300" distR="114300" simplePos="0" relativeHeight="251656704" behindDoc="0" locked="0" layoutInCell="1" allowOverlap="1">
                 <wp:simplePos x="0" y="0"/>
                 <wp:positionH relativeFrom="column">
-                  <wp:posOffset>1775460</wp:posOffset>
+                  <wp:posOffset>1912620</wp:posOffset>
                 </wp:positionH>
                 <wp:positionV relativeFrom="paragraph">
-                  <wp:posOffset>91440</wp:posOffset>
+                  <wp:posOffset>30480</wp:posOffset>
                 </wp:positionV>
                 <wp:extent cx="426720" cy="213360"/>
                 <wp:effectExtent l="0" t="19050" r="30480" b="34290"/>
@@ -5085,13 +5188,12 @@
           </mc:Choice>
           <mc:Fallback>
             <w:pict>
-              <v:shape w14:anchorId="1E041DAC" id="Arrow: Right 14" o:spid="_x0000_s1026" type="#_x0000_t13" style="position:absolute;margin-left:139.8pt;margin-top:7.2pt;width:33.6pt;height:16.8pt;z-index:251656704;visibility:visible;mso-wrap-style:square;mso-wrap-distance-left:9pt;mso-wrap-distance-top:0;mso-wrap-distance-right:9pt;mso-wrap-distance-bottom:0;mso-position-horizontal:absolute;mso-position-horizontal-relative:text;mso-position-vertical:absolute;mso-position-vertical-relative:text;v-text-anchor:middle" o:gfxdata="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" fillcolor="#5b9bd5 [3204]" strokecolor="#1f4d78 [1604]" strokeweight="1pt"/>
+              <v:shape w14:anchorId="32CB508D" id="Arrow: Right 14" o:spid="_x0000_s1026" type="#_x0000_t13" style="position:absolute;margin-left:150.6pt;margin-top:2.4pt;width:33.6pt;height:16.8pt;z-index:251656704;visibility:visible;mso-wrap-style:square;mso-wrap-distance-left:9pt;mso-wrap-distance-top:0;mso-wrap-distance-right:9pt;mso-wrap-distance-bottom:0;mso-position-horizontal:absolute;mso-position-horizontal-relative:text;mso-position-vertical:absolute;mso-position-vertical-relative:text;v-text-anchor:middle" o:gfxdata="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" fillcolor="#5b9bd5 [3204]" strokecolor="#1f4d78 [1604]" strokeweight="1pt"/>
             </w:pict>
           </mc:Fallback>
         </mc:AlternateContent>
       </w:r>
     </w:p>
-    <w:p/>
     <w:p/>
     <w:p/>
     <w:p/>
@@ -5105,11 +5207,11 @@
             <w:drawing>
               <wp:anchor distT="0" distB="0" distL="114300" distR="114300" simplePos="0" relativeHeight="251691520" behindDoc="0" locked="0" layoutInCell="1" allowOverlap="1" wp14:anchorId="10F2C200" wp14:editId="4C094394">
                 <wp:simplePos x="0" y="0"/>
-                <wp:positionH relativeFrom="column">
-                  <wp:posOffset>2705100</wp:posOffset>
+                <wp:positionH relativeFrom="margin">
+                  <wp:align>center</wp:align>
                 </wp:positionH>
                 <wp:positionV relativeFrom="paragraph">
-                  <wp:posOffset>83185</wp:posOffset>
+                  <wp:posOffset>90805</wp:posOffset>
                 </wp:positionV>
                 <wp:extent cx="426720" cy="213360"/>
                 <wp:effectExtent l="0" t="26670" r="41910" b="22860"/>
@@ -5159,7 +5261,9 @@
           </mc:Choice>
           <mc:Fallback>
             <w:pict>
-              <v:shape w14:anchorId="0AE8BBF6" id="Arrow: Right 16" o:spid="_x0000_s1026" type="#_x0000_t13" style="position:absolute;margin-left:213pt;margin-top:6.55pt;width:33.6pt;height:16.8pt;rotation:-90;z-index:251691520;visibility:visible;mso-wrap-style:square;mso-wrap-distance-left:9pt;mso-wrap-distance-top:0;mso-wrap-distance-right:9pt;mso-wrap-distance-bottom:0;mso-position-horizontal:absolute;mso-position-horizontal-relative:text;mso-position-vertical:absolute;mso-position-vertical-relative:text;v-text-anchor:middle" o:gfxdata="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" fillcolor="#5b9bd5 [3204]" strokecolor="#1f4d78 [1604]" strokeweight="1pt"/>
+              <v:shape w14:anchorId="3BF81AA0" id="Arrow: Right 16" o:spid="_x0000_s1026" type="#_x0000_t13" style="position:absolute;margin-left:0;margin-top:7.15pt;width:33.6pt;height:16.8pt;rotation:-90;z-index:251691520;visibility:visible;mso-wrap-style:square;mso-wrap-distance-left:9pt;mso-wrap-distance-top:0;mso-wrap-distance-right:9pt;mso-wrap-distance-bottom:0;mso-position-horizontal:center;mso-position-horizontal-relative:margin;mso-position-vertical:absolute;mso-position-vertical-relative:text;v-text-anchor:middle" o:gfxdata="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" fillcolor="#5b9bd5 [3204]" strokecolor="#1f4d78 [1604]" strokeweight="1pt">
+                <w10:wrap anchorx="margin"/>
+              </v:shape>
             </w:pict>
           </mc:Fallback>
         </mc:AlternateContent>
@@ -5177,14 +5281,14 @@
             <w:drawing>
               <wp:anchor distT="0" distB="0" distL="114300" distR="114300" simplePos="0" relativeHeight="251652608" behindDoc="0" locked="0" layoutInCell="1" allowOverlap="1" wp14:anchorId="739EF789" wp14:editId="348B2587">
                 <wp:simplePos x="0" y="0"/>
-                <wp:positionH relativeFrom="column">
-                  <wp:posOffset>2286000</wp:posOffset>
+                <wp:positionH relativeFrom="margin">
+                  <wp:align>center</wp:align>
                 </wp:positionH>
                 <wp:positionV relativeFrom="paragraph">
-                  <wp:posOffset>45720</wp:posOffset>
+                  <wp:posOffset>76200</wp:posOffset>
                 </wp:positionV>
-                <wp:extent cx="1333500" cy="792480"/>
-                <wp:effectExtent l="0" t="0" r="19050" b="26670"/>
+                <wp:extent cx="1775460" cy="586740"/>
+                <wp:effectExtent l="0" t="0" r="15240" b="22860"/>
                 <wp:wrapNone/>
                 <wp:docPr id="11" name="Rectangle: Rounded Corners 11"/>
                 <wp:cNvGraphicFramePr/>
@@ -5195,7 +5299,7 @@
                       <wps:spPr>
                         <a:xfrm>
                           <a:off x="0" y="0"/>
-                          <a:ext cx="1333500" cy="792480"/>
+                          <a:ext cx="1775460" cy="586740"/>
                         </a:xfrm>
                         <a:prstGeom prst="roundRect">
                           <a:avLst/>
@@ -5226,12 +5330,14 @@
                                 <w:lang w:val="en-GB"/>
                               </w:rPr>
                             </w:pPr>
+                            <w:proofErr w:type="spellStart"/>
                             <w:r>
                               <w:rPr>
                                 <w:lang w:val="en-GB"/>
                               </w:rPr>
                               <w:t>STD_TYPES.h</w:t>
                             </w:r>
+                            <w:proofErr w:type="spellEnd"/>
                           </w:p>
                         </w:txbxContent>
                       </wps:txbx>
@@ -5247,12 +5353,15 @@
                 <wp14:sizeRelH relativeFrom="margin">
                   <wp14:pctWidth>0</wp14:pctWidth>
                 </wp14:sizeRelH>
+                <wp14:sizeRelV relativeFrom="margin">
+                  <wp14:pctHeight>0</wp14:pctHeight>
+                </wp14:sizeRelV>
               </wp:anchor>
             </w:drawing>
           </mc:Choice>
           <mc:Fallback>
             <w:pict>
-              <v:roundrect w14:anchorId="739EF789" id="Rectangle: Rounded Corners 11" o:spid="_x0000_s1029" style="position:absolute;margin-left:180pt;margin-top:3.6pt;width:105pt;height:62.4pt;z-index:251652608;visibility:visible;mso-wrap-style:square;mso-width-percent:0;mso-wrap-distance-left:9pt;mso-wrap-distance-top:0;mso-wrap-distance-right:9pt;mso-wrap-distance-bottom:0;mso-position-horizontal:absolute;mso-position-horizontal-relative:text;mso-position-vertical:absolute;mso-position-vertical-relative:text;mso-width-percent:0;mso-width-relative:margin;v-text-anchor:middle" arcsize="10923f" o:gfxdata="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" fillcolor="#5b9bd5 [3204]" strokecolor="#1f4d78 [1604]" strokeweight="1pt">
+              <v:roundrect w14:anchorId="739EF789" id="Rectangle: Rounded Corners 11" o:spid="_x0000_s1029" style="position:absolute;margin-left:0;margin-top:6pt;width:139.8pt;height:46.2pt;z-index:251652608;visibility:visible;mso-wrap-style:square;mso-width-percent:0;mso-height-percent:0;mso-wrap-distance-left:9pt;mso-wrap-distance-top:0;mso-wrap-distance-right:9pt;mso-wrap-distance-bottom:0;mso-position-horizontal:center;mso-position-horizontal-relative:margin;mso-position-vertical:absolute;mso-position-vertical-relative:text;mso-width-percent:0;mso-height-percent:0;mso-width-relative:margin;mso-height-relative:margin;v-text-anchor:middle" arcsize="10923f" o:gfxdata="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" fillcolor="#5b9bd5 [3204]" strokecolor="#1f4d78 [1604]" strokeweight="1pt">
                 <v:stroke joinstyle="miter"/>
                 <v:textbox>
                   <w:txbxContent>
@@ -5263,15 +5372,18 @@
                           <w:lang w:val="en-GB"/>
                         </w:rPr>
                       </w:pPr>
+                      <w:proofErr w:type="spellStart"/>
                       <w:r>
                         <w:rPr>
                           <w:lang w:val="en-GB"/>
                         </w:rPr>
                         <w:t>STD_TYPES.h</w:t>
                       </w:r>
+                      <w:proofErr w:type="spellEnd"/>
                     </w:p>
                   </w:txbxContent>
                 </v:textbox>
+                <w10:wrap anchorx="margin"/>
               </v:roundrect>
             </w:pict>
           </mc:Fallback>
@@ -5282,16 +5394,15 @@
     <w:p/>
     <w:p/>
     <w:p/>
-    <w:p/>
     <w:p>
       <w:pPr>
         <w:pStyle w:val="Heading2"/>
       </w:pPr>
-      <w:bookmarkStart w:id="16" w:name="_Toc511569509"/>
+      <w:bookmarkStart w:id="15" w:name="_Toc511569509"/>
       <w:r>
         <w:t>Types</w:t>
       </w:r>
-      <w:bookmarkEnd w:id="16"/>
+      <w:bookmarkEnd w:id="15"/>
     </w:p>
     <w:tbl>
       <w:tblPr>
@@ -5301,8 +5412,8 @@
         <w:tblLook w:val="04A0" w:firstRow="1" w:lastRow="0" w:firstColumn="1" w:lastColumn="0" w:noHBand="0" w:noVBand="1"/>
       </w:tblPr>
       <w:tblGrid>
-        <w:gridCol w:w="3564"/>
-        <w:gridCol w:w="4932"/>
+        <w:gridCol w:w="3473"/>
+        <w:gridCol w:w="4797"/>
       </w:tblGrid>
       <w:tr>
         <w:tc>
@@ -5310,8 +5421,13 @@
             <w:tcW w:w="3564" w:type="dxa"/>
           </w:tcPr>
           <w:p>
+            <w:proofErr w:type="spellStart"/>
             <w:r>
-              <w:t>Req ID</w:t>
+              <w:t>Req</w:t>
+            </w:r>
+            <w:proofErr w:type="spellEnd"/>
+            <w:r>
+              <w:t xml:space="preserve"> ID</w:t>
             </w:r>
           </w:p>
         </w:tc>
@@ -5385,12 +5501,14 @@
                 <w:color w:val="9CC2E5" w:themeColor="accent1" w:themeTint="99"/>
               </w:rPr>
             </w:pPr>
+            <w:proofErr w:type="spellStart"/>
             <w:r>
               <w:rPr>
                 <w:color w:val="9CC2E5" w:themeColor="accent1" w:themeTint="99"/>
               </w:rPr>
               <w:t>DIO_pinName</w:t>
             </w:r>
+            <w:proofErr w:type="spellEnd"/>
           </w:p>
         </w:tc>
       </w:tr>
@@ -5485,17 +5603,28 @@
       <w:pPr>
         <w:pStyle w:val="Heading2"/>
       </w:pPr>
-      <w:bookmarkStart w:id="17" w:name="_Toc511569510"/>
-      <w:r>
-        <w:t xml:space="preserve">Symbol Define  </w:t>
+      <w:bookmarkStart w:id="16" w:name="_Toc511569510"/>
+      <w:r>
+        <w:t xml:space="preserve">Symbol </w:t>
+      </w:r>
+      <w:proofErr w:type="gramStart"/>
+      <w:r>
+        <w:t xml:space="preserve">Define  </w:t>
       </w:r>
       <w:r>
         <w:rPr>
           <w:color w:val="9CC2E5" w:themeColor="accent1" w:themeTint="99"/>
         </w:rPr>
-        <w:t>&lt;#define&gt;</w:t>
-      </w:r>
-      <w:bookmarkEnd w:id="17"/>
+        <w:t>&lt;</w:t>
+      </w:r>
+      <w:proofErr w:type="gramEnd"/>
+      <w:r>
+        <w:rPr>
+          <w:color w:val="9CC2E5" w:themeColor="accent1" w:themeTint="99"/>
+        </w:rPr>
+        <w:t>#define&gt;</w:t>
+      </w:r>
+      <w:bookmarkEnd w:id="16"/>
     </w:p>
     <w:tbl>
       <w:tblPr>
@@ -5505,8 +5634,8 @@
         <w:tblLook w:val="04A0" w:firstRow="1" w:lastRow="0" w:firstColumn="1" w:lastColumn="0" w:noHBand="0" w:noVBand="1"/>
       </w:tblPr>
       <w:tblGrid>
-        <w:gridCol w:w="3564"/>
-        <w:gridCol w:w="4932"/>
+        <w:gridCol w:w="3473"/>
+        <w:gridCol w:w="4797"/>
       </w:tblGrid>
       <w:tr>
         <w:tc>
@@ -5514,8 +5643,13 @@
             <w:tcW w:w="3564" w:type="dxa"/>
           </w:tcPr>
           <w:p>
+            <w:proofErr w:type="spellStart"/>
             <w:r>
-              <w:t>Req ID</w:t>
+              <w:t>Req</w:t>
+            </w:r>
+            <w:proofErr w:type="spellEnd"/>
+            <w:r>
+              <w:t xml:space="preserve"> ID</w:t>
             </w:r>
           </w:p>
         </w:tc>
@@ -5589,12 +5723,14 @@
                 <w:color w:val="9CC2E5" w:themeColor="accent1" w:themeTint="99"/>
               </w:rPr>
             </w:pPr>
+            <w:proofErr w:type="spellStart"/>
             <w:r>
               <w:rPr>
                 <w:color w:val="9CC2E5" w:themeColor="accent1" w:themeTint="99"/>
               </w:rPr>
               <w:t>DIO_pinName</w:t>
             </w:r>
+            <w:proofErr w:type="spellEnd"/>
           </w:p>
         </w:tc>
       </w:tr>
@@ -5690,11 +5826,13 @@
       <w:pPr>
         <w:pStyle w:val="Heading2"/>
       </w:pPr>
-      <w:bookmarkStart w:id="18" w:name="_Toc511569511"/>
+      <w:bookmarkStart w:id="17" w:name="_Toc511569511"/>
+      <w:proofErr w:type="spellStart"/>
       <w:r>
         <w:t>Const</w:t>
       </w:r>
-      <w:bookmarkEnd w:id="18"/>
+      <w:bookmarkEnd w:id="17"/>
+      <w:proofErr w:type="spellEnd"/>
     </w:p>
     <w:tbl>
       <w:tblPr>
@@ -5704,8 +5842,8 @@
         <w:tblLook w:val="04A0" w:firstRow="1" w:lastRow="0" w:firstColumn="1" w:lastColumn="0" w:noHBand="0" w:noVBand="1"/>
       </w:tblPr>
       <w:tblGrid>
-        <w:gridCol w:w="3564"/>
-        <w:gridCol w:w="4932"/>
+        <w:gridCol w:w="3473"/>
+        <w:gridCol w:w="4797"/>
       </w:tblGrid>
       <w:tr>
         <w:tc>
@@ -5713,8 +5851,13 @@
             <w:tcW w:w="3564" w:type="dxa"/>
           </w:tcPr>
           <w:p>
+            <w:proofErr w:type="spellStart"/>
             <w:r>
-              <w:t>Req ID</w:t>
+              <w:t>Req</w:t>
+            </w:r>
+            <w:proofErr w:type="spellEnd"/>
+            <w:r>
+              <w:t xml:space="preserve"> ID</w:t>
             </w:r>
           </w:p>
         </w:tc>
@@ -5753,15 +5896,7 @@
             <w:tcW w:w="4932" w:type="dxa"/>
           </w:tcPr>
           <w:p>
-            <w:pPr>
-              <w:rPr>
-                <w:color w:val="9CC2E5" w:themeColor="accent1" w:themeTint="99"/>
-              </w:rPr>
-            </w:pPr>
             <w:r>
-              <w:rPr>
-                <w:color w:val="9CC2E5" w:themeColor="accent1" w:themeTint="99"/>
-              </w:rPr>
               <w:t>HLD_004</w:t>
             </w:r>
           </w:p>
@@ -5774,6 +5909,7 @@
           </w:tcPr>
           <w:p>
             <w:r>
+              <w:lastRenderedPageBreak/>
               <w:t>Name</w:t>
             </w:r>
           </w:p>
@@ -5783,17 +5919,11 @@
             <w:tcW w:w="4932" w:type="dxa"/>
           </w:tcPr>
           <w:p>
-            <w:pPr>
-              <w:rPr>
-                <w:color w:val="9CC2E5" w:themeColor="accent1" w:themeTint="99"/>
-              </w:rPr>
-            </w:pPr>
+            <w:proofErr w:type="spellStart"/>
             <w:r>
-              <w:rPr>
-                <w:color w:val="9CC2E5" w:themeColor="accent1" w:themeTint="99"/>
-              </w:rPr>
               <w:t>DIO_pinName</w:t>
             </w:r>
+            <w:proofErr w:type="spellEnd"/>
           </w:p>
         </w:tc>
       </w:tr>
@@ -5814,9 +5944,6 @@
           </w:tcPr>
           <w:p>
             <w:r>
-              <w:rPr>
-                <w:color w:val="9CC2E5" w:themeColor="accent1" w:themeTint="99"/>
-              </w:rPr>
               <w:t>#define</w:t>
             </w:r>
           </w:p>
@@ -5838,15 +5965,7 @@
             <w:tcW w:w="4932" w:type="dxa"/>
           </w:tcPr>
           <w:p>
-            <w:pPr>
-              <w:rPr>
-                <w:color w:val="9CC2E5" w:themeColor="accent1" w:themeTint="99"/>
-              </w:rPr>
-            </w:pPr>
             <w:r>
-              <w:rPr>
-                <w:color w:val="9CC2E5" w:themeColor="accent1" w:themeTint="99"/>
-              </w:rPr>
               <w:t>It’s Configuration</w:t>
             </w:r>
           </w:p>
@@ -5868,15 +5987,7 @@
             <w:tcW w:w="4932" w:type="dxa"/>
           </w:tcPr>
           <w:p>
-            <w:pPr>
-              <w:rPr>
-                <w:color w:val="9CC2E5" w:themeColor="accent1" w:themeTint="99"/>
-              </w:rPr>
-            </w:pPr>
             <w:r>
-              <w:rPr>
-                <w:color w:val="9CC2E5" w:themeColor="accent1" w:themeTint="99"/>
-              </w:rPr>
               <w:t>------------------------</w:t>
             </w:r>
           </w:p>
@@ -5888,11 +5999,11 @@
       <w:pPr>
         <w:pStyle w:val="Heading2"/>
       </w:pPr>
-      <w:bookmarkStart w:id="19" w:name="_Toc511569512"/>
+      <w:bookmarkStart w:id="18" w:name="_Toc511569512"/>
       <w:r>
         <w:t>Interface (Services)</w:t>
       </w:r>
-      <w:bookmarkEnd w:id="19"/>
+      <w:bookmarkEnd w:id="18"/>
     </w:p>
     <w:tbl>
       <w:tblPr>
@@ -5902,10 +6013,10 @@
         <w:tblLook w:val="04A0" w:firstRow="1" w:lastRow="0" w:firstColumn="1" w:lastColumn="0" w:noHBand="0" w:noVBand="1"/>
       </w:tblPr>
       <w:tblGrid>
-        <w:gridCol w:w="3494"/>
+        <w:gridCol w:w="3405"/>
         <w:gridCol w:w="6"/>
         <w:gridCol w:w="1090"/>
-        <w:gridCol w:w="3906"/>
+        <w:gridCol w:w="3769"/>
       </w:tblGrid>
       <w:tr>
         <w:tc>
@@ -5913,8 +6024,13 @@
             <w:tcW w:w="3494" w:type="dxa"/>
           </w:tcPr>
           <w:p>
+            <w:proofErr w:type="spellStart"/>
             <w:r>
-              <w:t>Req ID</w:t>
+              <w:t>Req</w:t>
+            </w:r>
+            <w:proofErr w:type="spellEnd"/>
+            <w:r>
+              <w:t xml:space="preserve"> ID</w:t>
             </w:r>
           </w:p>
         </w:tc>
@@ -5924,16 +6040,8 @@
             <w:gridSpan w:val="3"/>
           </w:tcPr>
           <w:p>
-            <w:pPr>
-              <w:rPr>
-                <w:color w:val="9CC2E5" w:themeColor="accent1" w:themeTint="99"/>
-              </w:rPr>
-            </w:pPr>
             <w:r>
-              <w:rPr>
-                <w:color w:val="9CC2E5" w:themeColor="accent1" w:themeTint="99"/>
-              </w:rPr>
-              <w:t>DIO_001</w:t>
+              <w:t>BUZ_001</w:t>
             </w:r>
           </w:p>
         </w:tc>
@@ -5955,16 +6063,8 @@
             <w:gridSpan w:val="3"/>
           </w:tcPr>
           <w:p>
-            <w:pPr>
-              <w:rPr>
-                <w:color w:val="9CC2E5" w:themeColor="accent1" w:themeTint="99"/>
-              </w:rPr>
-            </w:pPr>
             <w:r>
-              <w:rPr>
-                <w:color w:val="9CC2E5" w:themeColor="accent1" w:themeTint="99"/>
-              </w:rPr>
-              <w:t>HLD_004</w:t>
+              <w:t>HLD_00</w:t>
             </w:r>
           </w:p>
         </w:tc>
@@ -5976,8 +6076,13 @@
           </w:tcPr>
           <w:p>
             <w:r>
-              <w:t>Name/protoTypes</w:t>
+              <w:t>Name/</w:t>
             </w:r>
+            <w:proofErr w:type="spellStart"/>
+            <w:r>
+              <w:t>protoTypes</w:t>
+            </w:r>
+            <w:proofErr w:type="spellEnd"/>
           </w:p>
         </w:tc>
         <w:tc>
@@ -5986,28 +6091,37 @@
             <w:gridSpan w:val="3"/>
           </w:tcPr>
           <w:p>
-            <w:pPr>
-              <w:rPr>
-                <w:color w:val="9CC2E5" w:themeColor="accent1" w:themeTint="99"/>
-              </w:rPr>
-            </w:pPr>
             <w:r>
               <w:rPr>
-                <w:color w:val="9CC2E5" w:themeColor="accent1" w:themeTint="99"/>
+                <w:rFonts w:ascii="Arial" w:eastAsia="Arial" w:hAnsi="Arial" w:cs="Arial"/>
+                <w:bCs/>
+                <w:sz w:val="28"/>
+                <w:szCs w:val="28"/>
+                <w:lang w:val="en"/>
               </w:rPr>
-              <w:t>DIO_</w:t>
+              <w:t xml:space="preserve">Void </w:t>
             </w:r>
+            <w:proofErr w:type="spellStart"/>
             <w:r>
               <w:rPr>
-                <w:color w:val="9CC2E5" w:themeColor="accent1" w:themeTint="99"/>
+                <w:rFonts w:ascii="Arial" w:eastAsia="Arial" w:hAnsi="Arial" w:cs="Arial"/>
+                <w:bCs/>
+                <w:sz w:val="28"/>
+                <w:szCs w:val="28"/>
+                <w:lang w:val="en"/>
               </w:rPr>
-              <w:t>P</w:t>
+              <w:t>Buzzer_voidSetBuzzerOn</w:t>
             </w:r>
+            <w:proofErr w:type="spellEnd"/>
             <w:r>
               <w:rPr>
-                <w:color w:val="9CC2E5" w:themeColor="accent1" w:themeTint="99"/>
+                <w:rFonts w:ascii="Arial" w:eastAsia="Arial" w:hAnsi="Arial" w:cs="Arial"/>
+                <w:bCs/>
+                <w:sz w:val="28"/>
+                <w:szCs w:val="28"/>
+                <w:lang w:val="en"/>
               </w:rPr>
-              <w:t>inName</w:t>
+              <w:t>(void)</w:t>
             </w:r>
           </w:p>
         </w:tc>
@@ -6030,9 +6144,6 @@
           </w:tcPr>
           <w:p>
             <w:r>
-              <w:rPr>
-                <w:color w:val="9CC2E5" w:themeColor="accent1" w:themeTint="99"/>
-              </w:rPr>
               <w:t>Enumeration</w:t>
             </w:r>
           </w:p>
@@ -6045,7 +6156,15 @@
           </w:tcPr>
           <w:p>
             <w:r>
-              <w:t xml:space="preserve">Re-entrant / Non re- entrant </w:t>
+              <w:t xml:space="preserve">Re-entrant / </w:t>
+            </w:r>
+            <w:proofErr w:type="gramStart"/>
+            <w:r>
+              <w:t>Non re- entrant</w:t>
+            </w:r>
+            <w:proofErr w:type="gramEnd"/>
+            <w:r>
+              <w:t xml:space="preserve"> </w:t>
             </w:r>
           </w:p>
         </w:tc>
@@ -6055,15 +6174,7 @@
             <w:gridSpan w:val="3"/>
           </w:tcPr>
           <w:p>
-            <w:pPr>
-              <w:rPr>
-                <w:color w:val="9CC2E5" w:themeColor="accent1" w:themeTint="99"/>
-              </w:rPr>
-            </w:pPr>
             <w:r>
-              <w:rPr>
-                <w:color w:val="9CC2E5" w:themeColor="accent1" w:themeTint="99"/>
-              </w:rPr>
               <w:t>It’s Configuration</w:t>
             </w:r>
           </w:p>
@@ -6086,15 +6197,7 @@
             <w:gridSpan w:val="3"/>
           </w:tcPr>
           <w:p>
-            <w:pPr>
-              <w:rPr>
-                <w:color w:val="9CC2E5" w:themeColor="accent1" w:themeTint="99"/>
-              </w:rPr>
-            </w:pPr>
             <w:r>
-              <w:rPr>
-                <w:color w:val="9CC2E5" w:themeColor="accent1" w:themeTint="99"/>
-              </w:rPr>
               <w:t>------------------------</w:t>
             </w:r>
           </w:p>
@@ -6124,10 +6227,7 @@
           </w:tcPr>
           <w:p>
             <w:r>
-              <w:rPr>
-                <w:color w:val="9CC2E5" w:themeColor="accent1" w:themeTint="99"/>
-              </w:rPr>
-              <w:t>NAME</w:t>
+              <w:t>Void</w:t>
             </w:r>
           </w:p>
         </w:tc>
@@ -6137,9 +6237,6 @@
           </w:tcPr>
           <w:p>
             <w:r>
-              <w:rPr>
-                <w:color w:val="9CC2E5" w:themeColor="accent1" w:themeTint="99"/>
-              </w:rPr>
               <w:t>DESCRIPTION</w:t>
             </w:r>
           </w:p>
@@ -6169,10 +6266,7 @@
           </w:tcPr>
           <w:p>
             <w:r>
-              <w:rPr>
-                <w:color w:val="9CC2E5" w:themeColor="accent1" w:themeTint="99"/>
-              </w:rPr>
-              <w:t>NAME</w:t>
+              <w:t>Void</w:t>
             </w:r>
           </w:p>
         </w:tc>
@@ -6182,9 +6276,6 @@
           </w:tcPr>
           <w:p>
             <w:r>
-              <w:rPr>
-                <w:color w:val="9CC2E5" w:themeColor="accent1" w:themeTint="99"/>
-              </w:rPr>
               <w:t>DESCRIPTION</w:t>
             </w:r>
           </w:p>
@@ -6214,10 +6305,7 @@
           </w:tcPr>
           <w:p>
             <w:r>
-              <w:rPr>
-                <w:color w:val="9CC2E5" w:themeColor="accent1" w:themeTint="99"/>
-              </w:rPr>
-              <w:t>NAME</w:t>
+              <w:t>Void</w:t>
             </w:r>
           </w:p>
         </w:tc>
@@ -6227,9 +6315,6 @@
           </w:tcPr>
           <w:p>
             <w:r>
-              <w:rPr>
-                <w:color w:val="9CC2E5" w:themeColor="accent1" w:themeTint="99"/>
-              </w:rPr>
               <w:t>DESCRIPTION</w:t>
             </w:r>
           </w:p>
@@ -6259,10 +6344,7 @@
           </w:tcPr>
           <w:p>
             <w:r>
-              <w:rPr>
-                <w:color w:val="9CC2E5" w:themeColor="accent1" w:themeTint="99"/>
-              </w:rPr>
-              <w:t>NAME</w:t>
+              <w:t>Void</w:t>
             </w:r>
           </w:p>
         </w:tc>
@@ -6272,9 +6354,6 @@
           </w:tcPr>
           <w:p>
             <w:r>
-              <w:rPr>
-                <w:color w:val="9CC2E5" w:themeColor="accent1" w:themeTint="99"/>
-              </w:rPr>
               <w:t>DESCRIPTION</w:t>
             </w:r>
           </w:p>
@@ -6293,7 +6372,7 @@
           <w:szCs w:val="44"/>
         </w:rPr>
       </w:pPr>
-      <w:bookmarkStart w:id="20" w:name="_Toc511569513"/>
+      <w:bookmarkStart w:id="19" w:name="_Toc511569513"/>
       <w:r>
         <w:rPr>
           <w:rFonts w:asciiTheme="majorBidi" w:hAnsiTheme="majorBidi" w:cstheme="majorBidi"/>
@@ -6304,19 +6383,60 @@
         </w:rPr>
         <w:t>Dynamic Design</w:t>
       </w:r>
+      <w:bookmarkEnd w:id="19"/>
+    </w:p>
+    <w:p>
+      <w:pPr>
+        <w:pStyle w:val="Heading2"/>
+      </w:pPr>
+      <w:bookmarkStart w:id="20" w:name="_Toc511569514"/>
+      <w:r>
+        <w:t>Mode Management</w:t>
+      </w:r>
       <w:bookmarkEnd w:id="20"/>
+      <w:r>
+        <w:t xml:space="preserve"> </w:t>
+      </w:r>
+    </w:p>
+    <w:p>
+      <w:pPr>
+        <w:rPr>
+          <w:color w:val="9CC2E5" w:themeColor="accent1" w:themeTint="99"/>
+        </w:rPr>
+      </w:pPr>
+      <w:r>
+        <w:rPr>
+          <w:color w:val="9CC2E5" w:themeColor="accent1" w:themeTint="99"/>
+        </w:rPr>
+        <w:t>&lt;Draw the state diagram for the component if it’</w:t>
+      </w:r>
+      <w:r>
+        <w:rPr>
+          <w:color w:val="9CC2E5" w:themeColor="accent1" w:themeTint="99"/>
+        </w:rPr>
+        <w:t>s not exist don’t draw it</w:t>
+      </w:r>
+      <w:r>
+        <w:rPr>
+          <w:color w:val="9CC2E5" w:themeColor="accent1" w:themeTint="99"/>
+        </w:rPr>
+        <w:t xml:space="preserve"> &gt;</w:t>
+      </w:r>
     </w:p>
     <w:p/>
     <w:p>
       <w:pPr>
         <w:pStyle w:val="Heading2"/>
       </w:pPr>
-      <w:bookmarkStart w:id="21" w:name="_Toc511569514"/>
-      <w:r>
-        <w:t>Mode Management</w:t>
+      <w:bookmarkStart w:id="21" w:name="_Toc511569515"/>
+      <w:r>
+        <w:t>Sequence Diagram</w:t>
       </w:r>
       <w:bookmarkEnd w:id="21"/>
       <w:r>
+        <w:rPr>
+          <w:color w:val="9CC2E5" w:themeColor="accent1" w:themeTint="99"/>
+        </w:rPr>
         <w:t xml:space="preserve"> </w:t>
       </w:r>
     </w:p>
@@ -6326,35 +6446,6 @@
           <w:color w:val="9CC2E5" w:themeColor="accent1" w:themeTint="99"/>
         </w:rPr>
       </w:pPr>
-      <w:r>
-        <w:rPr>
-          <w:color w:val="9CC2E5" w:themeColor="accent1" w:themeTint="99"/>
-        </w:rPr>
-        <w:t>&lt;Draw the state diagram for the component if it’</w:t>
-      </w:r>
-      <w:r>
-        <w:rPr>
-          <w:color w:val="9CC2E5" w:themeColor="accent1" w:themeTint="99"/>
-        </w:rPr>
-        <w:t>s not exist don’t draw it</w:t>
-      </w:r>
-      <w:r>
-        <w:rPr>
-          <w:color w:val="9CC2E5" w:themeColor="accent1" w:themeTint="99"/>
-        </w:rPr>
-        <w:t xml:space="preserve"> &gt;</w:t>
-      </w:r>
-    </w:p>
-    <w:p/>
-    <w:p>
-      <w:pPr>
-        <w:pStyle w:val="Heading2"/>
-      </w:pPr>
-      <w:bookmarkStart w:id="22" w:name="_Toc511569515"/>
-      <w:r>
-        <w:t>Sequence Diagram</w:t>
-      </w:r>
-      <w:bookmarkEnd w:id="22"/>
     </w:p>
     <w:p>
       <w:pPr>
@@ -6362,12 +6453,171 @@
           <w:color w:val="9CC2E5" w:themeColor="accent1" w:themeTint="99"/>
         </w:rPr>
       </w:pPr>
-      <w:r>
+    </w:p>
+    <w:p>
+      <w:pPr>
         <w:rPr>
           <w:color w:val="9CC2E5" w:themeColor="accent1" w:themeTint="99"/>
         </w:rPr>
-        <w:t>&lt;Draw the Sequence diagram for each function if the function too simple doesn’t draw it &gt;</w:t>
-      </w:r>
+      </w:pPr>
+      <w:r>
+        <w:rPr>
+          <w:noProof/>
+        </w:rPr>
+        <w:drawing>
+          <wp:anchor distT="0" distB="0" distL="114300" distR="114300" simplePos="0" relativeHeight="251692544" behindDoc="0" locked="0" layoutInCell="1" allowOverlap="1" wp14:anchorId="00CF7FA9">
+            <wp:simplePos x="0" y="0"/>
+            <wp:positionH relativeFrom="margin">
+              <wp:align>center</wp:align>
+            </wp:positionH>
+            <wp:positionV relativeFrom="paragraph">
+              <wp:posOffset>-120650</wp:posOffset>
+            </wp:positionV>
+            <wp:extent cx="5278494" cy="2766060"/>
+            <wp:effectExtent l="0" t="0" r="0" b="0"/>
+            <wp:wrapSquare wrapText="bothSides"/>
+            <wp:docPr id="5" name="Picture 5"/>
+            <wp:cNvGraphicFramePr>
+              <a:graphicFrameLocks xmlns:a="http://schemas.openxmlformats.org/drawingml/2006/main" noChangeAspect="1"/>
+            </wp:cNvGraphicFramePr>
+            <a:graphic xmlns:a="http://schemas.openxmlformats.org/drawingml/2006/main">
+              <a:graphicData uri="http://schemas.openxmlformats.org/drawingml/2006/picture">
+                <pic:pic xmlns:pic="http://schemas.openxmlformats.org/drawingml/2006/picture">
+                  <pic:nvPicPr>
+                    <pic:cNvPr id="0" name="Picture 8"/>
+                    <pic:cNvPicPr>
+                      <a:picLocks noChangeAspect="1" noChangeArrowheads="1"/>
+                    </pic:cNvPicPr>
+                  </pic:nvPicPr>
+                  <pic:blipFill>
+                    <a:blip r:embed="rId14">
+                      <a:extLst>
+                        <a:ext uri="{28A0092B-C50C-407E-A947-70E740481C1C}">
+                          <a14:useLocalDpi xmlns:a14="http://schemas.microsoft.com/office/drawing/2010/main" val="0"/>
+                        </a:ext>
+                      </a:extLst>
+                    </a:blip>
+                    <a:srcRect/>
+                    <a:stretch>
+                      <a:fillRect/>
+                    </a:stretch>
+                  </pic:blipFill>
+                  <pic:spPr bwMode="auto">
+                    <a:xfrm>
+                      <a:off x="0" y="0"/>
+                      <a:ext cx="5278494" cy="2766060"/>
+                    </a:xfrm>
+                    <a:prstGeom prst="rect">
+                      <a:avLst/>
+                    </a:prstGeom>
+                    <a:noFill/>
+                    <a:ln>
+                      <a:noFill/>
+                    </a:ln>
+                  </pic:spPr>
+                </pic:pic>
+              </a:graphicData>
+            </a:graphic>
+            <wp14:sizeRelH relativeFrom="margin">
+              <wp14:pctWidth>0</wp14:pctWidth>
+            </wp14:sizeRelH>
+            <wp14:sizeRelV relativeFrom="margin">
+              <wp14:pctHeight>0</wp14:pctHeight>
+            </wp14:sizeRelV>
+          </wp:anchor>
+        </w:drawing>
+      </w:r>
+    </w:p>
+    <w:p>
+      <w:pPr>
+        <w:rPr>
+          <w:color w:val="9CC2E5" w:themeColor="accent1" w:themeTint="99"/>
+        </w:rPr>
+      </w:pPr>
+    </w:p>
+    <w:p>
+      <w:pPr>
+        <w:rPr>
+          <w:color w:val="9CC2E5" w:themeColor="accent1" w:themeTint="99"/>
+        </w:rPr>
+      </w:pPr>
+    </w:p>
+    <w:p>
+      <w:pPr>
+        <w:rPr>
+          <w:color w:val="9CC2E5" w:themeColor="accent1" w:themeTint="99"/>
+        </w:rPr>
+      </w:pPr>
+    </w:p>
+    <w:p>
+      <w:pPr>
+        <w:rPr>
+          <w:color w:val="9CC2E5" w:themeColor="accent1" w:themeTint="99"/>
+        </w:rPr>
+      </w:pPr>
+    </w:p>
+    <w:p>
+      <w:pPr>
+        <w:rPr>
+          <w:color w:val="9CC2E5" w:themeColor="accent1" w:themeTint="99"/>
+        </w:rPr>
+      </w:pPr>
+    </w:p>
+    <w:p>
+      <w:pPr>
+        <w:rPr>
+          <w:color w:val="9CC2E5" w:themeColor="accent1" w:themeTint="99"/>
+        </w:rPr>
+      </w:pPr>
+    </w:p>
+    <w:p>
+      <w:pPr>
+        <w:rPr>
+          <w:color w:val="9CC2E5" w:themeColor="accent1" w:themeTint="99"/>
+        </w:rPr>
+      </w:pPr>
+    </w:p>
+    <w:p>
+      <w:pPr>
+        <w:rPr>
+          <w:color w:val="9CC2E5" w:themeColor="accent1" w:themeTint="99"/>
+        </w:rPr>
+      </w:pPr>
+    </w:p>
+    <w:p>
+      <w:pPr>
+        <w:rPr>
+          <w:color w:val="9CC2E5" w:themeColor="accent1" w:themeTint="99"/>
+        </w:rPr>
+      </w:pPr>
+    </w:p>
+    <w:p>
+      <w:pPr>
+        <w:rPr>
+          <w:color w:val="9CC2E5" w:themeColor="accent1" w:themeTint="99"/>
+        </w:rPr>
+      </w:pPr>
+    </w:p>
+    <w:p>
+      <w:pPr>
+        <w:rPr>
+          <w:color w:val="9CC2E5" w:themeColor="accent1" w:themeTint="99"/>
+        </w:rPr>
+      </w:pPr>
+    </w:p>
+    <w:p>
+      <w:pPr>
+        <w:rPr>
+          <w:color w:val="9CC2E5" w:themeColor="accent1" w:themeTint="99"/>
+        </w:rPr>
+      </w:pPr>
+    </w:p>
+    <w:p>
+      <w:pPr>
+        <w:rPr>
+          <w:color w:val="9CC2E5" w:themeColor="accent1" w:themeTint="99"/>
+        </w:rPr>
+      </w:pPr>
     </w:p>
     <w:p/>
     <w:p>
@@ -6381,7 +6631,7 @@
           <w:szCs w:val="44"/>
         </w:rPr>
       </w:pPr>
-      <w:bookmarkStart w:id="23" w:name="_Toc511569516"/>
+      <w:bookmarkStart w:id="22" w:name="_Toc511569516"/>
       <w:r>
         <w:rPr>
           <w:rFonts w:asciiTheme="majorBidi" w:hAnsiTheme="majorBidi" w:cstheme="majorBidi"/>
@@ -6390,67 +6640,55 @@
           <w:sz w:val="44"/>
           <w:szCs w:val="44"/>
         </w:rPr>
+        <w:lastRenderedPageBreak/>
         <w:t>Shared Resources</w:t>
+      </w:r>
+      <w:bookmarkEnd w:id="22"/>
+    </w:p>
+    <w:p>
+      <w:pPr>
+        <w:pStyle w:val="Heading2"/>
+      </w:pPr>
+      <w:bookmarkStart w:id="23" w:name="_Toc511569517"/>
+      <w:r>
+        <w:t>Analysis</w:t>
       </w:r>
       <w:bookmarkEnd w:id="23"/>
     </w:p>
-    <w:p/>
     <w:p>
       <w:pPr>
-        <w:pStyle w:val="Heading2"/>
-      </w:pPr>
-      <w:bookmarkStart w:id="24" w:name="_Toc511569517"/>
-      <w:r>
-        <w:t>Analysis</w:t>
-      </w:r>
-      <w:bookmarkEnd w:id="24"/>
+        <w:pStyle w:val="Heading3"/>
+      </w:pPr>
+      <w:r>
+        <w:t xml:space="preserve">There is no shared Variables </w:t>
+      </w:r>
     </w:p>
     <w:p>
       <w:pPr>
-        <w:pStyle w:val="Heading3"/>
-        <w:rPr>
-          <w:color w:val="9CC2E5" w:themeColor="accent1" w:themeTint="99"/>
-        </w:rPr>
-      </w:pPr>
-      <w:r>
-        <w:rPr>
-          <w:color w:val="9CC2E5" w:themeColor="accent1" w:themeTint="99"/>
-        </w:rPr>
-        <w:t>&lt;Variable is shared between multiple function or ISR&gt;</w:t>
+        <w:pStyle w:val="Heading2"/>
+      </w:pPr>
+      <w:bookmarkStart w:id="24" w:name="_Toc511569518"/>
+      <w:r>
+        <w:t>Protection</w:t>
+      </w:r>
+      <w:bookmarkEnd w:id="24"/>
+      <w:r>
+        <w:t xml:space="preserve"> </w:t>
       </w:r>
     </w:p>
     <w:p>
       <w:pPr>
-        <w:pStyle w:val="Heading2"/>
-      </w:pPr>
-      <w:bookmarkStart w:id="25" w:name="_Toc511569518"/>
-      <w:r>
-        <w:t>Protection</w:t>
-      </w:r>
-      <w:bookmarkEnd w:id="25"/>
-      <w:r>
-        <w:t xml:space="preserve"> </w:t>
+        <w:pStyle w:val="Heading3"/>
+      </w:pPr>
+      <w:bookmarkStart w:id="25" w:name="_Toc511569519"/>
+      <w:r>
+        <w:t xml:space="preserve">There is no shared Variables </w:t>
       </w:r>
     </w:p>
     <w:p>
       <w:pPr>
-        <w:pStyle w:val="Heading3"/>
-        <w:rPr>
-          <w:color w:val="9CC2E5" w:themeColor="accent1" w:themeTint="99"/>
-        </w:rPr>
-      </w:pPr>
-      <w:r>
-        <w:rPr>
-          <w:color w:val="9CC2E5" w:themeColor="accent1" w:themeTint="99"/>
-        </w:rPr>
-        <w:t>&lt;How we protected the variable in 5.1.1 like disabling interrupt&gt;</w:t>
-      </w:r>
-    </w:p>
-    <w:p>
-      <w:pPr>
         <w:pStyle w:val="Heading1"/>
       </w:pPr>
-      <w:bookmarkStart w:id="26" w:name="_Toc511569519"/>
       <w:r>
         <w:rPr>
           <w:rFonts w:asciiTheme="majorBidi" w:hAnsiTheme="majorBidi" w:cstheme="majorBidi"/>
@@ -6459,102 +6697,73 @@
           <w:sz w:val="44"/>
           <w:szCs w:val="44"/>
         </w:rPr>
-        <w:lastRenderedPageBreak/>
         <w:t>Configuration Parameters</w:t>
+      </w:r>
+      <w:bookmarkEnd w:id="25"/>
+    </w:p>
+    <w:p>
+      <w:pPr>
+        <w:pStyle w:val="Heading2"/>
+      </w:pPr>
+      <w:bookmarkStart w:id="26" w:name="_Toc511569520"/>
+      <w:r>
+        <w:t>Pre-compile time</w:t>
       </w:r>
       <w:bookmarkEnd w:id="26"/>
     </w:p>
     <w:p>
       <w:pPr>
+        <w:pStyle w:val="Heading3"/>
+        <w:rPr>
+          <w:color w:val="000000" w:themeColor="text1"/>
+        </w:rPr>
+      </w:pPr>
+      <w:r>
+        <w:rPr>
+          <w:color w:val="000000" w:themeColor="text1"/>
+        </w:rPr>
+        <w:t xml:space="preserve">&lt; </w:t>
+      </w:r>
+      <w:r>
+        <w:rPr>
+          <w:color w:val="000000" w:themeColor="text1"/>
+        </w:rPr>
+        <w:t xml:space="preserve">#define </w:t>
+      </w:r>
+      <w:r>
+        <w:rPr>
+          <w:color w:val="000000" w:themeColor="text1"/>
+          <w:sz w:val="22"/>
+          <w:szCs w:val="22"/>
+        </w:rPr>
+        <w:t>Buzzer_u8_PIN_0    DIO_u8_PIN_0</w:t>
+      </w:r>
+      <w:r>
+        <w:rPr>
+          <w:color w:val="000000" w:themeColor="text1"/>
+        </w:rPr>
+        <w:t>&gt;</w:t>
+      </w:r>
+    </w:p>
+    <w:p>
+      <w:pPr>
         <w:pStyle w:val="Heading2"/>
       </w:pPr>
-      <w:bookmarkStart w:id="27" w:name="_Toc511569520"/>
-      <w:r>
-        <w:t>Pre-compile time</w:t>
+      <w:bookmarkStart w:id="27" w:name="_Toc511569521"/>
+      <w:r>
+        <w:t>Link time</w:t>
       </w:r>
       <w:bookmarkEnd w:id="27"/>
     </w:p>
     <w:p>
       <w:pPr>
-        <w:pStyle w:val="Heading3"/>
-        <w:rPr>
-          <w:color w:val="000000" w:themeColor="text1"/>
-        </w:rPr>
-      </w:pPr>
-      <w:r>
-        <w:rPr>
-          <w:color w:val="000000" w:themeColor="text1"/>
-        </w:rPr>
-        <w:t xml:space="preserve">&lt; </w:t>
-      </w:r>
-      <w:r>
-        <w:rPr>
-          <w:color w:val="000000" w:themeColor="text1"/>
-        </w:rPr>
-        <w:t xml:space="preserve">#define </w:t>
-      </w:r>
-      <w:r>
-        <w:rPr>
-          <w:color w:val="000000" w:themeColor="text1"/>
-          <w:sz w:val="22"/>
-          <w:szCs w:val="22"/>
-        </w:rPr>
-        <w:t>Buzzer_u8_PIN_0    DIO_u8_PIN_0</w:t>
-      </w:r>
-      <w:r>
-        <w:rPr>
-          <w:color w:val="000000" w:themeColor="text1"/>
-        </w:rPr>
-        <w:t>&gt;</w:t>
-      </w:r>
-    </w:p>
-    <w:p>
-      <w:pPr>
         <w:pStyle w:val="Heading2"/>
       </w:pPr>
-      <w:bookmarkStart w:id="28" w:name="_Toc511569521"/>
-      <w:r>
-        <w:t>Link time</w:t>
+      <w:bookmarkStart w:id="28" w:name="_Toc511569522"/>
+      <w:r>
+        <w:t>Post-build</w:t>
       </w:r>
       <w:bookmarkEnd w:id="28"/>
-    </w:p>
-    <w:p>
-      <w:pPr>
-        <w:pStyle w:val="Heading3"/>
-        <w:rPr>
-          <w:color w:val="9CC2E5" w:themeColor="accent1" w:themeTint="99"/>
-        </w:rPr>
-      </w:pPr>
-      <w:r>
-        <w:rPr>
-          <w:color w:val="9CC2E5" w:themeColor="accent1" w:themeTint="99"/>
-        </w:rPr>
-        <w:t>&lt; el variable el const ely bn3ml beh configuration zy fel dio&gt;</w:t>
-      </w:r>
-    </w:p>
-    <w:p>
-      <w:pPr>
-        <w:pStyle w:val="Heading2"/>
-      </w:pPr>
-      <w:bookmarkStart w:id="29" w:name="_Toc511569522"/>
-      <w:r>
-        <w:t>Post-build</w:t>
-      </w:r>
-      <w:bookmarkEnd w:id="29"/>
-    </w:p>
-    <w:p>
-      <w:pPr>
-        <w:pStyle w:val="Heading3"/>
-        <w:rPr>
-          <w:color w:val="9CC2E5" w:themeColor="accent1" w:themeTint="99"/>
-        </w:rPr>
-      </w:pPr>
-      <w:r>
-        <w:rPr>
-          <w:color w:val="9CC2E5" w:themeColor="accent1" w:themeTint="99"/>
-        </w:rPr>
-        <w:t>&lt;lma el configuration tb2a bt3ml fel run-time&gt;</w:t>
-      </w:r>
     </w:p>
     <w:p>
       <w:pPr>
@@ -6567,7 +6776,7 @@
           <w:szCs w:val="44"/>
         </w:rPr>
       </w:pPr>
-      <w:bookmarkStart w:id="30" w:name="_Toc511569523"/>
+      <w:bookmarkStart w:id="29" w:name="_Toc511569523"/>
       <w:r>
         <w:rPr>
           <w:rFonts w:asciiTheme="majorBidi" w:hAnsiTheme="majorBidi" w:cstheme="majorBidi"/>
@@ -6578,7 +6787,7 @@
         </w:rPr>
         <w:t>Configuration Constrains</w:t>
       </w:r>
-      <w:bookmarkEnd w:id="30"/>
+      <w:bookmarkEnd w:id="29"/>
     </w:p>
     <w:p>
       <w:pPr>
@@ -6590,7 +6799,21 @@
         <w:rPr>
           <w:color w:val="000000" w:themeColor="text1"/>
         </w:rPr>
-        <w:t xml:space="preserve">One Dio PIN </w:t>
+        <w:t xml:space="preserve">There is possibility to create 32 </w:t>
+      </w:r>
+      <w:proofErr w:type="spellStart"/>
+      <w:r>
+        <w:rPr>
+          <w:color w:val="000000" w:themeColor="text1"/>
+        </w:rPr>
+        <w:t>Dio_PIN_N</w:t>
+      </w:r>
+      <w:proofErr w:type="spellEnd"/>
+      <w:r>
+        <w:rPr>
+          <w:color w:val="000000" w:themeColor="text1"/>
+        </w:rPr>
+        <w:t xml:space="preserve">, when N number of PINS doesn’t exceed 32  </w:t>
       </w:r>
     </w:p>
     <w:p>
@@ -6604,7 +6827,7 @@
           <w:szCs w:val="44"/>
         </w:rPr>
       </w:pPr>
-      <w:bookmarkStart w:id="31" w:name="_Toc511569524"/>
+      <w:bookmarkStart w:id="30" w:name="_Toc511569524"/>
       <w:r>
         <w:rPr>
           <w:rFonts w:asciiTheme="majorBidi" w:hAnsiTheme="majorBidi" w:cstheme="majorBidi"/>
@@ -6615,7 +6838,7 @@
         </w:rPr>
         <w:t>Integration Constrains</w:t>
       </w:r>
-      <w:bookmarkEnd w:id="31"/>
+      <w:bookmarkEnd w:id="30"/>
     </w:p>
     <w:p>
       <w:pPr>
@@ -6624,22 +6847,11 @@
         </w:rPr>
       </w:pPr>
       <w:r>
-        <w:rPr>
-          <w:color w:val="9CC2E5" w:themeColor="accent1" w:themeTint="99"/>
-        </w:rPr>
-        <w:t>&lt;</w:t>
-      </w:r>
-      <w:r>
-        <w:rPr>
-          <w:color w:val="9CC2E5" w:themeColor="accent1" w:themeTint="99"/>
-        </w:rPr>
-        <w:t xml:space="preserve">I need to clarify here what I need before use this component like call Init() and the pre-requests and if there’s a task what it’s minimum periodicity </w:t>
-      </w:r>
-      <w:r>
-        <w:rPr>
-          <w:color w:val="9CC2E5" w:themeColor="accent1" w:themeTint="99"/>
-        </w:rPr>
-        <w:t>&gt;</w:t>
+        <w:t>Inclusion for Buzzer</w:t>
+      </w:r>
+      <w:r>
+        <w:softHyphen/>
+        <w:t xml:space="preserve">_Init.h, Buzzer_Config.h to initialize the module drivers </w:t>
       </w:r>
     </w:p>
     <w:p>
@@ -6653,7 +6865,7 @@
           <w:szCs w:val="44"/>
         </w:rPr>
       </w:pPr>
-      <w:bookmarkStart w:id="32" w:name="_Toc511569525"/>
+      <w:bookmarkStart w:id="31" w:name="_Toc511569525"/>
       <w:r>
         <w:rPr>
           <w:rFonts w:asciiTheme="majorBidi" w:hAnsiTheme="majorBidi" w:cstheme="majorBidi"/>
@@ -6664,25 +6876,189 @@
         </w:rPr>
         <w:t>History</w:t>
       </w:r>
-      <w:bookmarkEnd w:id="32"/>
+      <w:bookmarkEnd w:id="31"/>
     </w:p>
-    <w:p>
-      <w:pPr>
-        <w:rPr>
-          <w:rFonts w:eastAsia="Arial"/>
-          <w:color w:val="9CC2E5" w:themeColor="accent1" w:themeTint="99"/>
-          <w:highlight w:val="white"/>
-        </w:rPr>
-      </w:pPr>
-      <w:r>
-        <w:rPr>
-          <w:rFonts w:eastAsia="Arial"/>
-          <w:color w:val="9CC2E5" w:themeColor="accent1" w:themeTint="99"/>
-          <w:highlight w:val="white"/>
-        </w:rPr>
-        <w:t>&lt;The changes happened in the documents&gt;</w:t>
-      </w:r>
-    </w:p>
+    <w:tbl>
+      <w:tblPr>
+        <w:tblStyle w:val="TableGrid"/>
+        <w:tblW w:w="0" w:type="auto"/>
+        <w:tblInd w:w="918" w:type="dxa"/>
+        <w:tblLook w:val="04A0" w:firstRow="1" w:lastRow="0" w:firstColumn="1" w:lastColumn="0" w:noHBand="0" w:noVBand="1"/>
+      </w:tblPr>
+      <w:tblGrid>
+        <w:gridCol w:w="2947"/>
+        <w:gridCol w:w="5773"/>
+      </w:tblGrid>
+      <w:tr>
+        <w:tc>
+          <w:tcPr>
+            <w:tcW w:w="2947" w:type="dxa"/>
+          </w:tcPr>
+          <w:p>
+            <w:pPr>
+              <w:spacing w:line="276" w:lineRule="auto"/>
+              <w:rPr>
+                <w:rFonts w:asciiTheme="majorBidi" w:eastAsia="Arial" w:hAnsiTheme="majorBidi" w:cstheme="majorBidi"/>
+                <w:bCs/>
+                <w:color w:val="000000"/>
+                <w:sz w:val="32"/>
+                <w:szCs w:val="32"/>
+                <w:lang w:val="en"/>
+              </w:rPr>
+            </w:pPr>
+            <w:r>
+              <w:rPr>
+                <w:rFonts w:asciiTheme="majorBidi" w:eastAsia="Arial" w:hAnsiTheme="majorBidi" w:cstheme="majorBidi"/>
+                <w:bCs/>
+                <w:color w:val="000000"/>
+                <w:sz w:val="32"/>
+                <w:szCs w:val="32"/>
+                <w:lang w:val="en"/>
+              </w:rPr>
+              <w:t>Date</w:t>
+            </w:r>
+          </w:p>
+        </w:tc>
+        <w:tc>
+          <w:tcPr>
+            <w:tcW w:w="5773" w:type="dxa"/>
+          </w:tcPr>
+          <w:p>
+            <w:pPr>
+              <w:spacing w:line="276" w:lineRule="auto"/>
+              <w:rPr>
+                <w:rFonts w:asciiTheme="majorBidi" w:eastAsia="Arial" w:hAnsiTheme="majorBidi" w:cstheme="majorBidi"/>
+                <w:bCs/>
+                <w:color w:val="000000"/>
+                <w:sz w:val="32"/>
+                <w:szCs w:val="32"/>
+                <w:lang w:val="en"/>
+              </w:rPr>
+            </w:pPr>
+            <w:r>
+              <w:rPr>
+                <w:rFonts w:asciiTheme="majorBidi" w:eastAsia="Arial" w:hAnsiTheme="majorBidi" w:cstheme="majorBidi"/>
+                <w:bCs/>
+                <w:sz w:val="32"/>
+                <w:szCs w:val="32"/>
+                <w:lang w:val="en"/>
+              </w:rPr>
+              <w:t>Description</w:t>
+            </w:r>
+          </w:p>
+        </w:tc>
+      </w:tr>
+      <w:tr>
+        <w:tc>
+          <w:tcPr>
+            <w:tcW w:w="2947" w:type="dxa"/>
+          </w:tcPr>
+          <w:p>
+            <w:pPr>
+              <w:spacing w:line="276" w:lineRule="auto"/>
+              <w:rPr>
+                <w:rFonts w:asciiTheme="majorBidi" w:eastAsia="Arial" w:hAnsiTheme="majorBidi" w:cstheme="majorBidi"/>
+                <w:bCs/>
+                <w:color w:val="000000"/>
+                <w:sz w:val="32"/>
+                <w:szCs w:val="32"/>
+                <w:lang w:val="en"/>
+              </w:rPr>
+            </w:pPr>
+            <w:r>
+              <w:rPr>
+                <w:rFonts w:asciiTheme="majorBidi" w:eastAsia="Arial" w:hAnsiTheme="majorBidi" w:cstheme="majorBidi"/>
+                <w:bCs/>
+                <w:color w:val="000000"/>
+                <w:sz w:val="32"/>
+                <w:szCs w:val="32"/>
+                <w:highlight w:val="lightGray"/>
+                <w:lang w:val="en"/>
+              </w:rPr>
+              <w:t>18/4/2018</w:t>
+            </w:r>
+            <w:r>
+              <w:rPr>
+                <w:rFonts w:asciiTheme="majorBidi" w:eastAsia="Arial" w:hAnsiTheme="majorBidi" w:cstheme="majorBidi"/>
+                <w:bCs/>
+                <w:color w:val="000000"/>
+                <w:sz w:val="32"/>
+                <w:szCs w:val="32"/>
+                <w:highlight w:val="lightGray"/>
+                <w:lang w:val="en"/>
+              </w:rPr>
+              <w:t xml:space="preserve"> </w:t>
+            </w:r>
+          </w:p>
+        </w:tc>
+        <w:tc>
+          <w:tcPr>
+            <w:tcW w:w="5773" w:type="dxa"/>
+          </w:tcPr>
+          <w:p>
+            <w:pPr>
+              <w:spacing w:line="276" w:lineRule="auto"/>
+              <w:rPr>
+                <w:sz w:val="22"/>
+                <w:szCs w:val="22"/>
+              </w:rPr>
+            </w:pPr>
+            <w:r>
+              <w:rPr>
+                <w:sz w:val="22"/>
+                <w:szCs w:val="22"/>
+              </w:rPr>
+              <w:t>Editing for sequence diagram,</w:t>
+            </w:r>
+          </w:p>
+          <w:p>
+            <w:pPr>
+              <w:spacing w:line="276" w:lineRule="auto"/>
+              <w:rPr>
+                <w:rStyle w:val="Emphasis"/>
+                <w:rFonts w:asciiTheme="majorBidi" w:eastAsia="Arial" w:hAnsiTheme="majorBidi" w:cstheme="majorBidi"/>
+              </w:rPr>
+            </w:pPr>
+            <w:r>
+              <w:rPr>
+                <w:rStyle w:val="Emphasis"/>
+                <w:rFonts w:asciiTheme="majorBidi" w:eastAsia="Arial" w:hAnsiTheme="majorBidi" w:cstheme="majorBidi"/>
+                <w:i w:val="0"/>
+                <w:iCs w:val="0"/>
+              </w:rPr>
+              <w:t>Shared resources, configuration constrains</w:t>
+            </w:r>
+            <w:r>
+              <w:rPr>
+                <w:rStyle w:val="Emphasis"/>
+                <w:rFonts w:asciiTheme="majorBidi" w:eastAsia="Arial" w:hAnsiTheme="majorBidi" w:cstheme="majorBidi"/>
+                <w:i w:val="0"/>
+                <w:iCs w:val="0"/>
+              </w:rPr>
+              <w:t xml:space="preserve"> and </w:t>
+            </w:r>
+            <w:bookmarkStart w:id="32" w:name="_GoBack"/>
+            <w:bookmarkEnd w:id="32"/>
+            <w:r>
+              <w:rPr>
+                <w:rStyle w:val="Emphasis"/>
+                <w:rFonts w:asciiTheme="majorBidi" w:eastAsia="Arial" w:hAnsiTheme="majorBidi" w:cstheme="majorBidi"/>
+                <w:i w:val="0"/>
+                <w:iCs w:val="0"/>
+              </w:rPr>
+              <w:t>integration constrains</w:t>
+            </w:r>
+            <w:r>
+              <w:rPr>
+                <w:rStyle w:val="Emphasis"/>
+                <w:rFonts w:asciiTheme="majorBidi" w:eastAsia="Arial" w:hAnsiTheme="majorBidi" w:cstheme="majorBidi"/>
+              </w:rPr>
+              <w:t xml:space="preserve"> </w:t>
+            </w:r>
+          </w:p>
+        </w:tc>
+      </w:tr>
+    </w:tbl>
     <w:p>
       <w:pPr>
         <w:rPr>
@@ -6739,7 +7115,7 @@
       </w:pPr>
     </w:p>
     <w:sectPr>
-      <w:headerReference w:type="default" r:id="rId14"/>
+      <w:headerReference w:type="default" r:id="rId15"/>
       <w:pgSz w:w="12240" w:h="15840" w:code="1"/>
       <w:pgMar w:top="1440" w:right="1296" w:bottom="1440" w:left="1296" w:header="720" w:footer="720" w:gutter="0"/>
       <w:pgNumType w:start="1"/>
@@ -11146,7 +11522,7 @@
       <dgm:spPr/>
     </dgm:pt>
     <dgm:pt modelId="{5BD2468B-EC97-402D-BE0D-94A05EC1DC2C}" type="pres">
-      <dgm:prSet presAssocID="{3B60C0E6-B599-4428-BD0A-43CF861C0769}" presName="text0" presStyleLbl="node1" presStyleIdx="4" presStyleCnt="5" custScaleX="147770" custScaleY="147770" custRadScaleRad="142244" custRadScaleInc="395063">
+      <dgm:prSet presAssocID="{3B60C0E6-B599-4428-BD0A-43CF861C0769}" presName="text0" presStyleLbl="node1" presStyleIdx="4" presStyleCnt="5" custScaleX="147770" custScaleY="147770" custRadScaleRad="85804" custRadScaleInc="-185996">
         <dgm:presLayoutVars>
           <dgm:bulletEnabled val="1"/>
         </dgm:presLayoutVars>
@@ -11685,9 +12061,9 @@
         <dsp:cNvSpPr/>
       </dsp:nvSpPr>
       <dsp:spPr>
-        <a:xfrm rot="63057">
-          <a:off x="3944472" y="1361774"/>
-          <a:ext cx="372872" cy="0"/>
+        <a:xfrm rot="5312713">
+          <a:off x="2890607" y="1877155"/>
+          <a:ext cx="215629" cy="0"/>
         </a:xfrm>
         <a:custGeom>
           <a:avLst/>
@@ -11701,7 +12077,7 @@
                 <a:pt x="0" y="0"/>
               </a:moveTo>
               <a:lnTo>
-                <a:pt x="372872" y="0"/>
+                <a:pt x="215629" y="0"/>
               </a:lnTo>
             </a:path>
           </a:pathLst>
@@ -11742,7 +12118,7 @@
       </dsp:nvSpPr>
       <dsp:spPr>
         <a:xfrm>
-          <a:off x="4317313" y="948615"/>
+          <a:off x="2587573" y="1984935"/>
           <a:ext cx="848728" cy="848728"/>
         </a:xfrm>
         <a:prstGeom prst="roundRect">
@@ -11809,7 +12185,7 @@
         </a:p>
       </dsp:txBody>
       <dsp:txXfrm>
-        <a:off x="4358744" y="990046"/>
+        <a:off x="2629004" y="2026366"/>
         <a:ext cx="765866" cy="765866"/>
       </dsp:txXfrm>
     </dsp:sp>
@@ -16195,7 +16571,7 @@
 </file>
 
 <file path=customXml/itemProps1.xml><?xml version="1.0" encoding="utf-8"?>
-<ds:datastoreItem xmlns:ds="http://schemas.openxmlformats.org/officeDocument/2006/customXml" ds:itemID="{FA15024B-D5E7-4927-B874-5BF1CCA28AC5}">
+<ds:datastoreItem xmlns:ds="http://schemas.openxmlformats.org/officeDocument/2006/customXml" ds:itemID="{99D9DC0D-B392-4F35-A6CD-48AA2F97008A}">
   <ds:schemaRefs>
     <ds:schemaRef ds:uri="http://schemas.openxmlformats.org/officeDocument/2006/bibliography"/>
   </ds:schemaRefs>

</xml_diff>

<commit_message>
added description for postponed parts that will be modified as soon as possible (link time and post build)
</commit_message>
<xml_diff>
--- a/Workspace/Design/CDD_Buzzer.docx
+++ b/Workspace/Design/CDD_Buzzer.docx
@@ -6748,6 +6748,9 @@
     <w:p>
       <w:pPr>
         <w:pStyle w:val="Heading2"/>
+        <w:rPr>
+          <w:rtl/>
+        </w:rPr>
       </w:pPr>
       <w:bookmarkStart w:id="27" w:name="_Toc511569521"/>
       <w:r>
@@ -6757,13 +6760,176 @@
     </w:p>
     <w:p>
       <w:pPr>
+        <w:pStyle w:val="Heading3"/>
+        <w:numPr>
+          <w:ilvl w:val="0"/>
+          <w:numId w:val="0"/>
+        </w:numPr>
+        <w:rPr>
+          <w:color w:val="9CC2E5" w:themeColor="accent1" w:themeTint="99"/>
+        </w:rPr>
+      </w:pPr>
+      <w:r>
+        <w:rPr>
+          <w:rFonts w:hint="cs"/>
+          <w:color w:val="9CC2E5" w:themeColor="accent1" w:themeTint="99"/>
+          <w:rtl/>
+        </w:rPr>
+        <w:t xml:space="preserve">      </w:t>
+      </w:r>
+      <w:r>
+        <w:rPr>
+          <w:color w:val="9CC2E5" w:themeColor="accent1" w:themeTint="99"/>
+        </w:rPr>
+        <w:t xml:space="preserve"> el variable el </w:t>
+      </w:r>
+      <w:proofErr w:type="spellStart"/>
+      <w:r>
+        <w:rPr>
+          <w:color w:val="9CC2E5" w:themeColor="accent1" w:themeTint="99"/>
+        </w:rPr>
+        <w:t>const</w:t>
+      </w:r>
+      <w:proofErr w:type="spellEnd"/>
+      <w:r>
+        <w:rPr>
+          <w:color w:val="9CC2E5" w:themeColor="accent1" w:themeTint="99"/>
+        </w:rPr>
+        <w:t xml:space="preserve"> </w:t>
+      </w:r>
+      <w:proofErr w:type="spellStart"/>
+      <w:r>
+        <w:rPr>
+          <w:color w:val="9CC2E5" w:themeColor="accent1" w:themeTint="99"/>
+        </w:rPr>
+        <w:t>ely</w:t>
+      </w:r>
+      <w:proofErr w:type="spellEnd"/>
+      <w:r>
+        <w:rPr>
+          <w:color w:val="9CC2E5" w:themeColor="accent1" w:themeTint="99"/>
+        </w:rPr>
+        <w:t xml:space="preserve"> bn3ml </w:t>
+      </w:r>
+      <w:proofErr w:type="spellStart"/>
+      <w:r>
+        <w:rPr>
+          <w:color w:val="9CC2E5" w:themeColor="accent1" w:themeTint="99"/>
+        </w:rPr>
+        <w:t>beh</w:t>
+      </w:r>
+      <w:proofErr w:type="spellEnd"/>
+      <w:r>
+        <w:rPr>
+          <w:color w:val="9CC2E5" w:themeColor="accent1" w:themeTint="99"/>
+        </w:rPr>
+        <w:t xml:space="preserve"> configuration </w:t>
+      </w:r>
+      <w:proofErr w:type="spellStart"/>
+      <w:r>
+        <w:rPr>
+          <w:color w:val="9CC2E5" w:themeColor="accent1" w:themeTint="99"/>
+        </w:rPr>
+        <w:t>zy</w:t>
+      </w:r>
+      <w:proofErr w:type="spellEnd"/>
+      <w:r>
+        <w:rPr>
+          <w:color w:val="9CC2E5" w:themeColor="accent1" w:themeTint="99"/>
+        </w:rPr>
+        <w:t xml:space="preserve"> </w:t>
+      </w:r>
+      <w:proofErr w:type="spellStart"/>
+      <w:r>
+        <w:rPr>
+          <w:color w:val="9CC2E5" w:themeColor="accent1" w:themeTint="99"/>
+        </w:rPr>
+        <w:t>fel</w:t>
+      </w:r>
+      <w:proofErr w:type="spellEnd"/>
+      <w:r>
+        <w:rPr>
+          <w:color w:val="9CC2E5" w:themeColor="accent1" w:themeTint="99"/>
+        </w:rPr>
+        <w:t xml:space="preserve"> </w:t>
+      </w:r>
+      <w:proofErr w:type="spellStart"/>
+      <w:r>
+        <w:rPr>
+          <w:color w:val="9CC2E5" w:themeColor="accent1" w:themeTint="99"/>
+        </w:rPr>
+        <w:t>dio</w:t>
+      </w:r>
+      <w:proofErr w:type="spellEnd"/>
+    </w:p>
+    <w:p>
+      <w:pPr>
         <w:pStyle w:val="Heading2"/>
+        <w:rPr>
+          <w:rtl/>
+        </w:rPr>
       </w:pPr>
       <w:bookmarkStart w:id="28" w:name="_Toc511569522"/>
       <w:r>
         <w:t>Post-build</w:t>
       </w:r>
       <w:bookmarkEnd w:id="28"/>
+    </w:p>
+    <w:p>
+      <w:pPr>
+        <w:pStyle w:val="Heading3"/>
+        <w:numPr>
+          <w:ilvl w:val="0"/>
+          <w:numId w:val="0"/>
+        </w:numPr>
+        <w:rPr>
+          <w:color w:val="9CC2E5" w:themeColor="accent1" w:themeTint="99"/>
+        </w:rPr>
+      </w:pPr>
+      <w:r>
+        <w:rPr>
+          <w:rStyle w:val="Emphasis"/>
+          <w:rFonts w:hint="cs"/>
+          <w:rtl/>
+        </w:rPr>
+        <w:t xml:space="preserve">    </w:t>
+      </w:r>
+      <w:r>
+        <w:rPr>
+          <w:color w:val="9CC2E5" w:themeColor="accent1" w:themeTint="99"/>
+        </w:rPr>
+        <w:t>&lt;</w:t>
+      </w:r>
+      <w:proofErr w:type="spellStart"/>
+      <w:r>
+        <w:rPr>
+          <w:color w:val="9CC2E5" w:themeColor="accent1" w:themeTint="99"/>
+        </w:rPr>
+        <w:t>lma</w:t>
+      </w:r>
+      <w:proofErr w:type="spellEnd"/>
+      <w:r>
+        <w:rPr>
+          <w:color w:val="9CC2E5" w:themeColor="accent1" w:themeTint="99"/>
+        </w:rPr>
+        <w:t xml:space="preserve"> el configuration tb2a bt3ml </w:t>
+      </w:r>
+      <w:proofErr w:type="spellStart"/>
+      <w:r>
+        <w:rPr>
+          <w:color w:val="9CC2E5" w:themeColor="accent1" w:themeTint="99"/>
+        </w:rPr>
+        <w:t>fel</w:t>
+      </w:r>
+      <w:proofErr w:type="spellEnd"/>
+      <w:r>
+        <w:rPr>
+          <w:color w:val="9CC2E5" w:themeColor="accent1" w:themeTint="99"/>
+        </w:rPr>
+        <w:t xml:space="preserve"> run-time&gt;</w:t>
+      </w:r>
+      <w:bookmarkStart w:id="29" w:name="_GoBack"/>
+      <w:bookmarkEnd w:id="29"/>
     </w:p>
     <w:p>
       <w:pPr>
@@ -6776,7 +6942,7 @@
           <w:szCs w:val="44"/>
         </w:rPr>
       </w:pPr>
-      <w:bookmarkStart w:id="29" w:name="_Toc511569523"/>
+      <w:bookmarkStart w:id="30" w:name="_Toc511569523"/>
       <w:r>
         <w:rPr>
           <w:rFonts w:asciiTheme="majorBidi" w:hAnsiTheme="majorBidi" w:cstheme="majorBidi"/>
@@ -6787,7 +6953,7 @@
         </w:rPr>
         <w:t>Configuration Constrains</w:t>
       </w:r>
-      <w:bookmarkEnd w:id="29"/>
+      <w:bookmarkEnd w:id="30"/>
     </w:p>
     <w:p>
       <w:pPr>
@@ -6827,7 +6993,7 @@
           <w:szCs w:val="44"/>
         </w:rPr>
       </w:pPr>
-      <w:bookmarkStart w:id="30" w:name="_Toc511569524"/>
+      <w:bookmarkStart w:id="31" w:name="_Toc511569524"/>
       <w:r>
         <w:rPr>
           <w:rFonts w:asciiTheme="majorBidi" w:hAnsiTheme="majorBidi" w:cstheme="majorBidi"/>
@@ -6838,7 +7004,7 @@
         </w:rPr>
         <w:t>Integration Constrains</w:t>
       </w:r>
-      <w:bookmarkEnd w:id="30"/>
+      <w:bookmarkEnd w:id="31"/>
     </w:p>
     <w:p>
       <w:pPr>
@@ -6865,7 +7031,7 @@
           <w:szCs w:val="44"/>
         </w:rPr>
       </w:pPr>
-      <w:bookmarkStart w:id="31" w:name="_Toc511569525"/>
+      <w:bookmarkStart w:id="32" w:name="_Toc511569525"/>
       <w:r>
         <w:rPr>
           <w:rFonts w:asciiTheme="majorBidi" w:hAnsiTheme="majorBidi" w:cstheme="majorBidi"/>
@@ -6876,7 +7042,7 @@
         </w:rPr>
         <w:t>History</w:t>
       </w:r>
-      <w:bookmarkEnd w:id="31"/>
+      <w:bookmarkEnd w:id="32"/>
     </w:p>
     <w:tbl>
       <w:tblPr>
@@ -6975,19 +7141,7 @@
                 <w:highlight w:val="lightGray"/>
                 <w:lang w:val="en"/>
               </w:rPr>
-              <w:t>18/4/2018</w:t>
-            </w:r>
-            <w:r>
-              <w:rPr>
-                <w:rFonts w:asciiTheme="majorBidi" w:eastAsia="Arial" w:hAnsiTheme="majorBidi" w:cstheme="majorBidi"/>
-                <w:bCs/>
-                <w:color w:val="000000"/>
-                <w:sz w:val="32"/>
-                <w:szCs w:val="32"/>
-                <w:highlight w:val="lightGray"/>
-                <w:lang w:val="en"/>
-              </w:rPr>
-              <w:t xml:space="preserve"> </w:t>
+              <w:t xml:space="preserve">18/4/2018 </w:t>
             </w:r>
           </w:p>
         </w:tc>
@@ -7037,8 +7191,6 @@
               </w:rPr>
               <w:t xml:space="preserve"> and </w:t>
             </w:r>
-            <w:bookmarkStart w:id="32" w:name="_GoBack"/>
-            <w:bookmarkEnd w:id="32"/>
             <w:r>
               <w:rPr>
                 <w:rStyle w:val="Emphasis"/>
@@ -9494,6 +9646,36 @@
   </w:num>
   <w:num w:numId="17">
     <w:abstractNumId w:val="8"/>
+  </w:num>
+  <w:num w:numId="18">
+    <w:abstractNumId w:val="0"/>
+    <w:lvlOverride w:ilvl="0">
+      <w:startOverride w:val="1"/>
+    </w:lvlOverride>
+    <w:lvlOverride w:ilvl="1">
+      <w:startOverride w:val="1"/>
+    </w:lvlOverride>
+    <w:lvlOverride w:ilvl="2">
+      <w:startOverride w:val="1"/>
+    </w:lvlOverride>
+    <w:lvlOverride w:ilvl="3">
+      <w:startOverride w:val="1"/>
+    </w:lvlOverride>
+    <w:lvlOverride w:ilvl="4">
+      <w:startOverride w:val="1"/>
+    </w:lvlOverride>
+    <w:lvlOverride w:ilvl="5">
+      <w:startOverride w:val="1"/>
+    </w:lvlOverride>
+    <w:lvlOverride w:ilvl="6">
+      <w:startOverride w:val="1"/>
+    </w:lvlOverride>
+    <w:lvlOverride w:ilvl="7">
+      <w:startOverride w:val="1"/>
+    </w:lvlOverride>
+    <w:lvlOverride w:ilvl="8">
+      <w:startOverride w:val="1"/>
+    </w:lvlOverride>
   </w:num>
 </w:numbering>
 </file>
@@ -9932,6 +10114,7 @@
     <w:name w:val="heading 3"/>
     <w:basedOn w:val="Normal"/>
     <w:next w:val="Normal"/>
+    <w:link w:val="Heading3Char"/>
     <w:qFormat/>
     <w:pPr>
       <w:numPr>
@@ -10495,6 +10678,17 @@
     <w:rPr>
       <w:i/>
       <w:iCs/>
+    </w:rPr>
+  </w:style>
+  <w:style w:type="character" w:customStyle="1" w:styleId="Heading3Char">
+    <w:name w:val="Heading 3 Char"/>
+    <w:basedOn w:val="DefaultParagraphFont"/>
+    <w:link w:val="Heading3"/>
+    <w:rsid w:val="00207765"/>
+    <w:rPr>
+      <w:rFonts w:ascii="Times" w:hAnsi="Times"/>
+      <w:b/>
+      <w:sz w:val="24"/>
     </w:rPr>
   </w:style>
 </w:styles>
@@ -16571,7 +16765,7 @@
 </file>
 
 <file path=customXml/itemProps1.xml><?xml version="1.0" encoding="utf-8"?>
-<ds:datastoreItem xmlns:ds="http://schemas.openxmlformats.org/officeDocument/2006/customXml" ds:itemID="{99D9DC0D-B392-4F35-A6CD-48AA2F97008A}">
+<ds:datastoreItem xmlns:ds="http://schemas.openxmlformats.org/officeDocument/2006/customXml" ds:itemID="{E2A727BA-B3E6-4E86-84F6-03D115A599B0}">
   <ds:schemaRefs>
     <ds:schemaRef ds:uri="http://schemas.openxmlformats.org/officeDocument/2006/bibliography"/>
   </ds:schemaRefs>

</xml_diff>

<commit_message>
CDD_Buzzer.docx edited with commented CDD_RL.xlsx issues
</commit_message>
<xml_diff>
--- a/Workspace/Design/CDD_Buzzer.docx
+++ b/Workspace/Design/CDD_Buzzer.docx
@@ -2316,67 +2316,8 @@
                 <w:color w:val="000000"/>
               </w:rPr>
             </w:pPr>
-          </w:p>
-        </w:tc>
-        <w:tc>
-          <w:tcPr>
-            <w:tcW w:w="1980" w:type="dxa"/>
-          </w:tcPr>
-          <w:p>
-            <w:pPr>
-              <w:spacing w:before="40" w:after="40"/>
-              <w:rPr>
-                <w:rFonts w:ascii="Arial" w:hAnsi="Arial" w:cs="Arial"/>
-                <w:color w:val="000000"/>
-              </w:rPr>
-            </w:pPr>
-          </w:p>
-        </w:tc>
-        <w:tc>
-          <w:tcPr>
-            <w:tcW w:w="4525" w:type="dxa"/>
-          </w:tcPr>
-          <w:p>
-            <w:pPr>
-              <w:spacing w:before="40" w:after="40"/>
-              <w:rPr>
-                <w:rFonts w:ascii="Arial" w:hAnsi="Arial" w:cs="Arial"/>
-                <w:color w:val="000000"/>
-              </w:rPr>
-            </w:pPr>
-          </w:p>
-        </w:tc>
-        <w:tc>
-          <w:tcPr>
-            <w:tcW w:w="1584" w:type="dxa"/>
-          </w:tcPr>
-          <w:p>
-            <w:pPr>
-              <w:spacing w:before="40" w:after="40"/>
-              <w:rPr>
-                <w:rFonts w:ascii="Arial" w:hAnsi="Arial" w:cs="Arial"/>
-                <w:color w:val="000000"/>
-              </w:rPr>
-            </w:pPr>
-          </w:p>
-        </w:tc>
-      </w:tr>
-      <w:tr>
-        <w:trPr>
-          <w:jc w:val="center"/>
-        </w:trPr>
-        <w:tc>
-          <w:tcPr>
-            <w:tcW w:w="2582" w:type="dxa"/>
-          </w:tcPr>
-          <w:p>
-            <w:pPr>
-              <w:spacing w:before="40" w:after="40"/>
-              <w:rPr>
-                <w:rFonts w:ascii="Arial" w:hAnsi="Arial" w:cs="Arial"/>
-                <w:color w:val="000000"/>
-              </w:rPr>
-            </w:pPr>
+            <w:bookmarkStart w:id="8" w:name="_GoBack"/>
+            <w:bookmarkEnd w:id="8"/>
           </w:p>
         </w:tc>
         <w:tc>
@@ -3117,7 +3058,7 @@
           <w:lang w:val="en"/>
         </w:rPr>
       </w:pPr>
-      <w:bookmarkStart w:id="8" w:name="_Toc511569502"/>
+      <w:bookmarkStart w:id="9" w:name="_Toc511569502"/>
       <w:r>
         <w:rPr>
           <w:rFonts w:asciiTheme="majorBidi" w:hAnsiTheme="majorBidi" w:cstheme="majorBidi"/>
@@ -3152,7 +3093,7 @@
         </w:rPr>
         <w:t>Introduction</w:t>
       </w:r>
-      <w:bookmarkEnd w:id="8"/>
+      <w:bookmarkEnd w:id="9"/>
     </w:p>
     <w:p>
       <w:pPr>
@@ -3166,7 +3107,7 @@
           <w:lang w:val="en"/>
         </w:rPr>
       </w:pPr>
-      <w:bookmarkStart w:id="9" w:name="_Toc511569503"/>
+      <w:bookmarkStart w:id="10" w:name="_Toc511569503"/>
       <w:r>
         <w:rPr>
           <w:rFonts w:ascii="Arial" w:eastAsia="Arial" w:hAnsi="Arial" w:cs="Arial"/>
@@ -3178,7 +3119,7 @@
         </w:rPr>
         <w:t>Objective</w:t>
       </w:r>
-      <w:bookmarkEnd w:id="9"/>
+      <w:bookmarkEnd w:id="10"/>
     </w:p>
     <w:p>
       <w:pPr>
@@ -3212,7 +3153,7 @@
           <w:lang w:val="en"/>
         </w:rPr>
       </w:pPr>
-      <w:bookmarkStart w:id="10" w:name="_Toc511569504"/>
+      <w:bookmarkStart w:id="11" w:name="_Toc511569504"/>
       <w:r>
         <w:rPr>
           <w:rFonts w:ascii="Arial" w:eastAsia="Arial" w:hAnsi="Arial" w:cs="Arial"/>
@@ -3224,7 +3165,7 @@
         </w:rPr>
         <w:t>Context Diagram</w:t>
       </w:r>
-      <w:bookmarkEnd w:id="10"/>
+      <w:bookmarkEnd w:id="11"/>
       <w:r>
         <w:rPr>
           <w:rFonts w:eastAsia="Arial"/>
@@ -3260,7 +3201,7 @@
           <w:lang w:val="en"/>
         </w:rPr>
       </w:pPr>
-      <w:bookmarkStart w:id="11" w:name="_Toc511569505"/>
+      <w:bookmarkStart w:id="12" w:name="_Toc511569505"/>
       <w:r>
         <w:rPr>
           <w:rFonts w:asciiTheme="majorBidi" w:eastAsia="Arial" w:hAnsiTheme="majorBidi" w:cstheme="majorBidi"/>
@@ -3274,7 +3215,7 @@
         </w:rPr>
         <w:t>External Interface</w:t>
       </w:r>
-      <w:bookmarkEnd w:id="11"/>
+      <w:bookmarkEnd w:id="12"/>
     </w:p>
     <w:p>
       <w:pPr>
@@ -3286,7 +3227,7 @@
           <w:szCs w:val="18"/>
         </w:rPr>
       </w:pPr>
-      <w:bookmarkStart w:id="12" w:name="_Toc511569506"/>
+      <w:bookmarkStart w:id="13" w:name="_Toc511569506"/>
       <w:r>
         <w:rPr>
           <w:rFonts w:asciiTheme="majorBidi" w:eastAsia="Arial" w:hAnsiTheme="majorBidi" w:cstheme="majorBidi"/>
@@ -3319,7 +3260,7 @@
         </w:rPr>
         <w:t>&gt;</w:t>
       </w:r>
-      <w:bookmarkEnd w:id="12"/>
+      <w:bookmarkEnd w:id="13"/>
     </w:p>
     <w:p>
       <w:pPr>
@@ -4517,7 +4458,7 @@
       <w:pPr>
         <w:pStyle w:val="Heading1"/>
       </w:pPr>
-      <w:bookmarkStart w:id="13" w:name="_Toc511569507"/>
+      <w:bookmarkStart w:id="14" w:name="_Toc511569507"/>
       <w:r>
         <w:rPr>
           <w:rFonts w:asciiTheme="majorBidi" w:eastAsia="Arial" w:hAnsiTheme="majorBidi" w:cstheme="majorBidi"/>
@@ -4531,17 +4472,17 @@
         </w:rPr>
         <w:t>Static Design</w:t>
       </w:r>
-      <w:bookmarkEnd w:id="13"/>
+      <w:bookmarkEnd w:id="14"/>
     </w:p>
     <w:p>
       <w:pPr>
         <w:pStyle w:val="Heading2"/>
       </w:pPr>
-      <w:bookmarkStart w:id="14" w:name="_Toc511569508"/>
+      <w:bookmarkStart w:id="15" w:name="_Toc511569508"/>
       <w:r>
         <w:t>Files</w:t>
       </w:r>
-      <w:bookmarkEnd w:id="14"/>
+      <w:bookmarkEnd w:id="15"/>
     </w:p>
     <w:p>
       <w:pPr>
@@ -5398,11 +5339,11 @@
       <w:pPr>
         <w:pStyle w:val="Heading2"/>
       </w:pPr>
-      <w:bookmarkStart w:id="15" w:name="_Toc511569509"/>
+      <w:bookmarkStart w:id="16" w:name="_Toc511569509"/>
       <w:r>
         <w:t>Types</w:t>
       </w:r>
-      <w:bookmarkEnd w:id="15"/>
+      <w:bookmarkEnd w:id="16"/>
     </w:p>
     <w:tbl>
       <w:tblPr>
@@ -5603,7 +5544,7 @@
       <w:pPr>
         <w:pStyle w:val="Heading2"/>
       </w:pPr>
-      <w:bookmarkStart w:id="16" w:name="_Toc511569510"/>
+      <w:bookmarkStart w:id="17" w:name="_Toc511569510"/>
       <w:r>
         <w:t xml:space="preserve">Symbol </w:t>
       </w:r>
@@ -5624,7 +5565,7 @@
         </w:rPr>
         <w:t>#define&gt;</w:t>
       </w:r>
-      <w:bookmarkEnd w:id="16"/>
+      <w:bookmarkEnd w:id="17"/>
     </w:p>
     <w:tbl>
       <w:tblPr>
@@ -5822,16 +5763,19 @@
     </w:tbl>
     <w:p/>
     <w:p/>
+    <w:p/>
+    <w:p/>
     <w:p>
       <w:pPr>
         <w:pStyle w:val="Heading2"/>
       </w:pPr>
-      <w:bookmarkStart w:id="17" w:name="_Toc511569511"/>
+      <w:bookmarkStart w:id="18" w:name="_Toc511569511"/>
       <w:proofErr w:type="spellStart"/>
       <w:r>
+        <w:lastRenderedPageBreak/>
         <w:t>Const</w:t>
       </w:r>
-      <w:bookmarkEnd w:id="17"/>
+      <w:bookmarkEnd w:id="18"/>
       <w:proofErr w:type="spellEnd"/>
     </w:p>
     <w:tbl>
@@ -5909,7 +5853,6 @@
           </w:tcPr>
           <w:p>
             <w:r>
-              <w:lastRenderedPageBreak/>
               <w:t>Name</w:t>
             </w:r>
           </w:p>
@@ -5999,11 +5942,11 @@
       <w:pPr>
         <w:pStyle w:val="Heading2"/>
       </w:pPr>
-      <w:bookmarkStart w:id="18" w:name="_Toc511569512"/>
+      <w:bookmarkStart w:id="19" w:name="_Toc511569512"/>
       <w:r>
         <w:t>Interface (Services)</w:t>
       </w:r>
-      <w:bookmarkEnd w:id="18"/>
+      <w:bookmarkEnd w:id="19"/>
     </w:p>
     <w:tbl>
       <w:tblPr>
@@ -6021,7 +5964,7 @@
       <w:tr>
         <w:tc>
           <w:tcPr>
-            <w:tcW w:w="3494" w:type="dxa"/>
+            <w:tcW w:w="3405" w:type="dxa"/>
           </w:tcPr>
           <w:p>
             <w:proofErr w:type="spellStart"/>
@@ -6036,7 +5979,7 @@
         </w:tc>
         <w:tc>
           <w:tcPr>
-            <w:tcW w:w="5002" w:type="dxa"/>
+            <w:tcW w:w="4865" w:type="dxa"/>
             <w:gridSpan w:val="3"/>
           </w:tcPr>
           <w:p>
@@ -6049,7 +5992,7 @@
       <w:tr>
         <w:tc>
           <w:tcPr>
-            <w:tcW w:w="3494" w:type="dxa"/>
+            <w:tcW w:w="3405" w:type="dxa"/>
           </w:tcPr>
           <w:p>
             <w:r>
@@ -6059,7 +6002,7 @@
         </w:tc>
         <w:tc>
           <w:tcPr>
-            <w:tcW w:w="5002" w:type="dxa"/>
+            <w:tcW w:w="4865" w:type="dxa"/>
             <w:gridSpan w:val="3"/>
           </w:tcPr>
           <w:p>
@@ -6072,7 +6015,7 @@
       <w:tr>
         <w:tc>
           <w:tcPr>
-            <w:tcW w:w="3494" w:type="dxa"/>
+            <w:tcW w:w="3405" w:type="dxa"/>
           </w:tcPr>
           <w:p>
             <w:r>
@@ -6087,7 +6030,7 @@
         </w:tc>
         <w:tc>
           <w:tcPr>
-            <w:tcW w:w="5002" w:type="dxa"/>
+            <w:tcW w:w="4865" w:type="dxa"/>
             <w:gridSpan w:val="3"/>
           </w:tcPr>
           <w:p>
@@ -6129,7 +6072,7 @@
       <w:tr>
         <w:tc>
           <w:tcPr>
-            <w:tcW w:w="3494" w:type="dxa"/>
+            <w:tcW w:w="3405" w:type="dxa"/>
           </w:tcPr>
           <w:p>
             <w:r>
@@ -6139,7 +6082,7 @@
         </w:tc>
         <w:tc>
           <w:tcPr>
-            <w:tcW w:w="5002" w:type="dxa"/>
+            <w:tcW w:w="4865" w:type="dxa"/>
             <w:gridSpan w:val="3"/>
           </w:tcPr>
           <w:p>
@@ -6152,7 +6095,7 @@
       <w:tr>
         <w:tc>
           <w:tcPr>
-            <w:tcW w:w="3494" w:type="dxa"/>
+            <w:tcW w:w="3405" w:type="dxa"/>
           </w:tcPr>
           <w:p>
             <w:r>
@@ -6170,7 +6113,7 @@
         </w:tc>
         <w:tc>
           <w:tcPr>
-            <w:tcW w:w="5002" w:type="dxa"/>
+            <w:tcW w:w="4865" w:type="dxa"/>
             <w:gridSpan w:val="3"/>
           </w:tcPr>
           <w:p>
@@ -6183,7 +6126,7 @@
       <w:tr>
         <w:tc>
           <w:tcPr>
-            <w:tcW w:w="3494" w:type="dxa"/>
+            <w:tcW w:w="3405" w:type="dxa"/>
           </w:tcPr>
           <w:p>
             <w:r>
@@ -6193,7 +6136,7 @@
         </w:tc>
         <w:tc>
           <w:tcPr>
-            <w:tcW w:w="5002" w:type="dxa"/>
+            <w:tcW w:w="4865" w:type="dxa"/>
             <w:gridSpan w:val="3"/>
           </w:tcPr>
           <w:p>
@@ -6212,7 +6155,7 @@
         </w:trPr>
         <w:tc>
           <w:tcPr>
-            <w:tcW w:w="3500" w:type="dxa"/>
+            <w:tcW w:w="3411" w:type="dxa"/>
             <w:gridSpan w:val="2"/>
           </w:tcPr>
           <w:p>
@@ -6233,11 +6176,11 @@
         </w:tc>
         <w:tc>
           <w:tcPr>
-            <w:tcW w:w="3906" w:type="dxa"/>
+            <w:tcW w:w="3769" w:type="dxa"/>
           </w:tcPr>
           <w:p>
             <w:r>
-              <w:t>DESCRIPTION</w:t>
+              <w:t>Return nothing</w:t>
             </w:r>
           </w:p>
         </w:tc>
@@ -6251,7 +6194,7 @@
         </w:trPr>
         <w:tc>
           <w:tcPr>
-            <w:tcW w:w="3500" w:type="dxa"/>
+            <w:tcW w:w="3411" w:type="dxa"/>
             <w:gridSpan w:val="2"/>
           </w:tcPr>
           <w:p>
@@ -6272,11 +6215,11 @@
         </w:tc>
         <w:tc>
           <w:tcPr>
-            <w:tcW w:w="3906" w:type="dxa"/>
+            <w:tcW w:w="3769" w:type="dxa"/>
           </w:tcPr>
           <w:p>
             <w:r>
-              <w:t>DESCRIPTION</w:t>
+              <w:t>Return nothing</w:t>
             </w:r>
           </w:p>
         </w:tc>
@@ -6290,7 +6233,7 @@
         </w:trPr>
         <w:tc>
           <w:tcPr>
-            <w:tcW w:w="3500" w:type="dxa"/>
+            <w:tcW w:w="3411" w:type="dxa"/>
             <w:gridSpan w:val="2"/>
           </w:tcPr>
           <w:p>
@@ -6311,11 +6254,11 @@
         </w:tc>
         <w:tc>
           <w:tcPr>
-            <w:tcW w:w="3906" w:type="dxa"/>
+            <w:tcW w:w="3769" w:type="dxa"/>
           </w:tcPr>
           <w:p>
             <w:r>
-              <w:t>DESCRIPTION</w:t>
+              <w:t>Return nothing</w:t>
             </w:r>
           </w:p>
         </w:tc>
@@ -6329,7 +6272,7 @@
         </w:trPr>
         <w:tc>
           <w:tcPr>
-            <w:tcW w:w="3500" w:type="dxa"/>
+            <w:tcW w:w="3411" w:type="dxa"/>
             <w:gridSpan w:val="2"/>
           </w:tcPr>
           <w:p>
@@ -6350,17 +6293,38 @@
         </w:tc>
         <w:tc>
           <w:tcPr>
-            <w:tcW w:w="3906" w:type="dxa"/>
+            <w:tcW w:w="3769" w:type="dxa"/>
           </w:tcPr>
           <w:p>
             <w:r>
-              <w:t>DESCRIPTION</w:t>
+              <w:t>Return nothing</w:t>
             </w:r>
           </w:p>
         </w:tc>
       </w:tr>
     </w:tbl>
     <w:p/>
+    <w:p/>
+    <w:p/>
+    <w:p/>
+    <w:p/>
+    <w:p/>
+    <w:p/>
+    <w:p/>
+    <w:p/>
+    <w:p/>
+    <w:p/>
+    <w:p/>
+    <w:p/>
+    <w:p/>
+    <w:p/>
+    <w:p/>
+    <w:p/>
+    <w:p/>
+    <w:p/>
+    <w:p/>
+    <w:p/>
+    <w:p/>
     <w:p>
       <w:pPr>
         <w:pStyle w:val="Heading1"/>
@@ -6372,7 +6336,7 @@
           <w:szCs w:val="44"/>
         </w:rPr>
       </w:pPr>
-      <w:bookmarkStart w:id="19" w:name="_Toc511569513"/>
+      <w:bookmarkStart w:id="20" w:name="_Toc511569513"/>
       <w:r>
         <w:rPr>
           <w:rFonts w:asciiTheme="majorBidi" w:hAnsiTheme="majorBidi" w:cstheme="majorBidi"/>
@@ -6381,19 +6345,20 @@
           <w:sz w:val="44"/>
           <w:szCs w:val="44"/>
         </w:rPr>
+        <w:lastRenderedPageBreak/>
         <w:t>Dynamic Design</w:t>
       </w:r>
-      <w:bookmarkEnd w:id="19"/>
+      <w:bookmarkEnd w:id="20"/>
     </w:p>
     <w:p>
       <w:pPr>
         <w:pStyle w:val="Heading2"/>
       </w:pPr>
-      <w:bookmarkStart w:id="20" w:name="_Toc511569514"/>
+      <w:bookmarkStart w:id="21" w:name="_Toc511569514"/>
       <w:r>
         <w:t>Mode Management</w:t>
       </w:r>
-      <w:bookmarkEnd w:id="20"/>
+      <w:bookmarkEnd w:id="21"/>
       <w:r>
         <w:t xml:space="preserve"> </w:t>
       </w:r>
@@ -6428,11 +6393,11 @@
       <w:pPr>
         <w:pStyle w:val="Heading2"/>
       </w:pPr>
-      <w:bookmarkStart w:id="21" w:name="_Toc511569515"/>
+      <w:bookmarkStart w:id="22" w:name="_Toc511569515"/>
       <w:r>
         <w:t>Sequence Diagram</w:t>
       </w:r>
-      <w:bookmarkEnd w:id="21"/>
+      <w:bookmarkEnd w:id="22"/>
       <w:r>
         <w:rPr>
           <w:color w:val="9CC2E5" w:themeColor="accent1" w:themeTint="99"/>
@@ -6631,7 +6596,7 @@
           <w:szCs w:val="44"/>
         </w:rPr>
       </w:pPr>
-      <w:bookmarkStart w:id="22" w:name="_Toc511569516"/>
+      <w:bookmarkStart w:id="23" w:name="_Toc511569516"/>
       <w:r>
         <w:rPr>
           <w:rFonts w:asciiTheme="majorBidi" w:hAnsiTheme="majorBidi" w:cstheme="majorBidi"/>
@@ -6640,47 +6605,46 @@
           <w:sz w:val="44"/>
           <w:szCs w:val="44"/>
         </w:rPr>
-        <w:lastRenderedPageBreak/>
         <w:t>Shared Resources</w:t>
-      </w:r>
-      <w:bookmarkEnd w:id="22"/>
-    </w:p>
-    <w:p>
-      <w:pPr>
-        <w:pStyle w:val="Heading2"/>
-      </w:pPr>
-      <w:bookmarkStart w:id="23" w:name="_Toc511569517"/>
-      <w:r>
-        <w:t>Analysis</w:t>
       </w:r>
       <w:bookmarkEnd w:id="23"/>
     </w:p>
     <w:p>
       <w:pPr>
-        <w:pStyle w:val="Heading3"/>
-      </w:pPr>
-      <w:r>
-        <w:t xml:space="preserve">There is no shared Variables </w:t>
-      </w:r>
+        <w:pStyle w:val="Heading2"/>
+      </w:pPr>
+      <w:bookmarkStart w:id="24" w:name="_Toc511569517"/>
+      <w:r>
+        <w:t>Analysis</w:t>
+      </w:r>
+      <w:bookmarkEnd w:id="24"/>
     </w:p>
     <w:p>
       <w:pPr>
-        <w:pStyle w:val="Heading2"/>
-      </w:pPr>
-      <w:bookmarkStart w:id="24" w:name="_Toc511569518"/>
-      <w:r>
-        <w:t>Protection</w:t>
-      </w:r>
-      <w:bookmarkEnd w:id="24"/>
-      <w:r>
-        <w:t xml:space="preserve"> </w:t>
+        <w:pStyle w:val="Heading3"/>
+      </w:pPr>
+      <w:r>
+        <w:t xml:space="preserve">There is no shared Variables </w:t>
       </w:r>
     </w:p>
     <w:p>
       <w:pPr>
+        <w:pStyle w:val="Heading2"/>
+      </w:pPr>
+      <w:bookmarkStart w:id="25" w:name="_Toc511569518"/>
+      <w:r>
+        <w:t>Protection</w:t>
+      </w:r>
+      <w:bookmarkEnd w:id="25"/>
+      <w:r>
+        <w:t xml:space="preserve"> </w:t>
+      </w:r>
+    </w:p>
+    <w:p>
+      <w:pPr>
         <w:pStyle w:val="Heading3"/>
       </w:pPr>
-      <w:bookmarkStart w:id="25" w:name="_Toc511569519"/>
+      <w:bookmarkStart w:id="26" w:name="_Toc511569519"/>
       <w:r>
         <w:t xml:space="preserve">There is no shared Variables </w:t>
       </w:r>
@@ -6699,20 +6663,20 @@
         </w:rPr>
         <w:t>Configuration Parameters</w:t>
       </w:r>
-      <w:bookmarkEnd w:id="25"/>
-    </w:p>
-    <w:p>
-      <w:pPr>
-        <w:pStyle w:val="Heading2"/>
-      </w:pPr>
-      <w:bookmarkStart w:id="26" w:name="_Toc511569520"/>
-      <w:r>
-        <w:t>Pre-compile time</w:t>
-      </w:r>
       <w:bookmarkEnd w:id="26"/>
     </w:p>
     <w:p>
       <w:pPr>
+        <w:pStyle w:val="Heading2"/>
+      </w:pPr>
+      <w:bookmarkStart w:id="27" w:name="_Toc511569520"/>
+      <w:r>
+        <w:t>Pre-compile time</w:t>
+      </w:r>
+      <w:bookmarkEnd w:id="27"/>
+    </w:p>
+    <w:p>
+      <w:pPr>
         <w:pStyle w:val="Heading3"/>
         <w:rPr>
           <w:color w:val="000000" w:themeColor="text1"/>
@@ -6752,11 +6716,12 @@
           <w:rtl/>
         </w:rPr>
       </w:pPr>
-      <w:bookmarkStart w:id="27" w:name="_Toc511569521"/>
-      <w:r>
+      <w:bookmarkStart w:id="28" w:name="_Toc511569521"/>
+      <w:r>
+        <w:lastRenderedPageBreak/>
         <w:t>Link time</w:t>
       </w:r>
-      <w:bookmarkEnd w:id="27"/>
+      <w:bookmarkEnd w:id="28"/>
     </w:p>
     <w:p>
       <w:pPr>
@@ -6771,96 +6736,24 @@
       </w:pPr>
       <w:r>
         <w:rPr>
-          <w:rFonts w:hint="cs"/>
           <w:color w:val="9CC2E5" w:themeColor="accent1" w:themeTint="99"/>
-          <w:rtl/>
-        </w:rPr>
-        <w:t xml:space="preserve">      </w:t>
-      </w:r>
+        </w:rPr>
+        <w:t xml:space="preserve">There </w:t>
+      </w:r>
+      <w:proofErr w:type="gramStart"/>
       <w:r>
         <w:rPr>
           <w:color w:val="9CC2E5" w:themeColor="accent1" w:themeTint="99"/>
         </w:rPr>
-        <w:t xml:space="preserve"> el variable el </w:t>
-      </w:r>
-      <w:proofErr w:type="spellStart"/>
+        <w:t>is</w:t>
+      </w:r>
+      <w:proofErr w:type="gramEnd"/>
       <w:r>
         <w:rPr>
           <w:color w:val="9CC2E5" w:themeColor="accent1" w:themeTint="99"/>
         </w:rPr>
-        <w:t>const</w:t>
-      </w:r>
-      <w:proofErr w:type="spellEnd"/>
-      <w:r>
-        <w:rPr>
-          <w:color w:val="9CC2E5" w:themeColor="accent1" w:themeTint="99"/>
-        </w:rPr>
-        <w:t xml:space="preserve"> </w:t>
-      </w:r>
-      <w:proofErr w:type="spellStart"/>
-      <w:r>
-        <w:rPr>
-          <w:color w:val="9CC2E5" w:themeColor="accent1" w:themeTint="99"/>
-        </w:rPr>
-        <w:t>ely</w:t>
-      </w:r>
-      <w:proofErr w:type="spellEnd"/>
-      <w:r>
-        <w:rPr>
-          <w:color w:val="9CC2E5" w:themeColor="accent1" w:themeTint="99"/>
-        </w:rPr>
-        <w:t xml:space="preserve"> bn3ml </w:t>
-      </w:r>
-      <w:proofErr w:type="spellStart"/>
-      <w:r>
-        <w:rPr>
-          <w:color w:val="9CC2E5" w:themeColor="accent1" w:themeTint="99"/>
-        </w:rPr>
-        <w:t>beh</w:t>
-      </w:r>
-      <w:proofErr w:type="spellEnd"/>
-      <w:r>
-        <w:rPr>
-          <w:color w:val="9CC2E5" w:themeColor="accent1" w:themeTint="99"/>
-        </w:rPr>
-        <w:t xml:space="preserve"> configuration </w:t>
-      </w:r>
-      <w:proofErr w:type="spellStart"/>
-      <w:r>
-        <w:rPr>
-          <w:color w:val="9CC2E5" w:themeColor="accent1" w:themeTint="99"/>
-        </w:rPr>
-        <w:t>zy</w:t>
-      </w:r>
-      <w:proofErr w:type="spellEnd"/>
-      <w:r>
-        <w:rPr>
-          <w:color w:val="9CC2E5" w:themeColor="accent1" w:themeTint="99"/>
-        </w:rPr>
-        <w:t xml:space="preserve"> </w:t>
-      </w:r>
-      <w:proofErr w:type="spellStart"/>
-      <w:r>
-        <w:rPr>
-          <w:color w:val="9CC2E5" w:themeColor="accent1" w:themeTint="99"/>
-        </w:rPr>
-        <w:t>fel</w:t>
-      </w:r>
-      <w:proofErr w:type="spellEnd"/>
-      <w:r>
-        <w:rPr>
-          <w:color w:val="9CC2E5" w:themeColor="accent1" w:themeTint="99"/>
-        </w:rPr>
-        <w:t xml:space="preserve"> </w:t>
-      </w:r>
-      <w:proofErr w:type="spellStart"/>
-      <w:r>
-        <w:rPr>
-          <w:color w:val="9CC2E5" w:themeColor="accent1" w:themeTint="99"/>
-        </w:rPr>
-        <w:t>dio</w:t>
-      </w:r>
-      <w:proofErr w:type="spellEnd"/>
+        <w:t xml:space="preserve"> no link time variables </w:t>
+      </w:r>
     </w:p>
     <w:p>
       <w:pPr>
@@ -6869,11 +6762,11 @@
           <w:rtl/>
         </w:rPr>
       </w:pPr>
-      <w:bookmarkStart w:id="28" w:name="_Toc511569522"/>
+      <w:bookmarkStart w:id="29" w:name="_Toc511569522"/>
       <w:r>
         <w:t>Post-build</w:t>
       </w:r>
-      <w:bookmarkEnd w:id="28"/>
+      <w:bookmarkEnd w:id="29"/>
     </w:p>
     <w:p>
       <w:pPr>
@@ -6898,38 +6791,8 @@
         <w:rPr>
           <w:color w:val="9CC2E5" w:themeColor="accent1" w:themeTint="99"/>
         </w:rPr>
-        <w:t>&lt;</w:t>
-      </w:r>
-      <w:proofErr w:type="spellStart"/>
-      <w:r>
-        <w:rPr>
-          <w:color w:val="9CC2E5" w:themeColor="accent1" w:themeTint="99"/>
-        </w:rPr>
-        <w:t>lma</w:t>
-      </w:r>
-      <w:proofErr w:type="spellEnd"/>
-      <w:r>
-        <w:rPr>
-          <w:color w:val="9CC2E5" w:themeColor="accent1" w:themeTint="99"/>
-        </w:rPr>
-        <w:t xml:space="preserve"> el configuration tb2a bt3ml </w:t>
-      </w:r>
-      <w:proofErr w:type="spellStart"/>
-      <w:r>
-        <w:rPr>
-          <w:color w:val="9CC2E5" w:themeColor="accent1" w:themeTint="99"/>
-        </w:rPr>
-        <w:t>fel</w:t>
-      </w:r>
-      <w:proofErr w:type="spellEnd"/>
-      <w:r>
-        <w:rPr>
-          <w:color w:val="9CC2E5" w:themeColor="accent1" w:themeTint="99"/>
-        </w:rPr>
-        <w:t xml:space="preserve"> run-time&gt;</w:t>
-      </w:r>
-      <w:bookmarkStart w:id="29" w:name="_GoBack"/>
-      <w:bookmarkEnd w:id="29"/>
+        <w:t xml:space="preserve">No run time configuration till now </w:t>
+      </w:r>
     </w:p>
     <w:p>
       <w:pPr>
@@ -7206,6 +7069,72 @@
                 <w:rFonts w:asciiTheme="majorBidi" w:eastAsia="Arial" w:hAnsiTheme="majorBidi" w:cstheme="majorBidi"/>
               </w:rPr>
               <w:t xml:space="preserve"> </w:t>
+            </w:r>
+          </w:p>
+        </w:tc>
+      </w:tr>
+      <w:tr>
+        <w:tc>
+          <w:tcPr>
+            <w:tcW w:w="2947" w:type="dxa"/>
+          </w:tcPr>
+          <w:p>
+            <w:pPr>
+              <w:spacing w:line="276" w:lineRule="auto"/>
+              <w:rPr>
+                <w:rFonts w:asciiTheme="majorBidi" w:eastAsia="Arial" w:hAnsiTheme="majorBidi" w:cstheme="majorBidi"/>
+                <w:bCs/>
+                <w:color w:val="000000"/>
+                <w:sz w:val="32"/>
+                <w:szCs w:val="32"/>
+                <w:highlight w:val="lightGray"/>
+                <w:lang w:val="en"/>
+              </w:rPr>
+            </w:pPr>
+            <w:r>
+              <w:rPr>
+                <w:rFonts w:asciiTheme="majorBidi" w:eastAsia="Arial" w:hAnsiTheme="majorBidi" w:cstheme="majorBidi"/>
+                <w:bCs/>
+                <w:color w:val="000000"/>
+                <w:sz w:val="32"/>
+                <w:szCs w:val="32"/>
+                <w:highlight w:val="lightGray"/>
+                <w:lang w:val="en"/>
+              </w:rPr>
+              <w:t>20</w:t>
+            </w:r>
+            <w:r>
+              <w:rPr>
+                <w:rFonts w:asciiTheme="majorBidi" w:eastAsia="Arial" w:hAnsiTheme="majorBidi" w:cstheme="majorBidi"/>
+                <w:bCs/>
+                <w:color w:val="000000"/>
+                <w:sz w:val="32"/>
+                <w:szCs w:val="32"/>
+                <w:highlight w:val="lightGray"/>
+                <w:lang w:val="en"/>
+              </w:rPr>
+              <w:t>/4/2018</w:t>
+            </w:r>
+          </w:p>
+        </w:tc>
+        <w:tc>
+          <w:tcPr>
+            <w:tcW w:w="5773" w:type="dxa"/>
+          </w:tcPr>
+          <w:p>
+            <w:pPr>
+              <w:spacing w:line="276" w:lineRule="auto"/>
+              <w:rPr>
+                <w:sz w:val="22"/>
+                <w:szCs w:val="22"/>
+              </w:rPr>
+            </w:pPr>
+            <w:r>
+              <w:rPr>
+                <w:sz w:val="22"/>
+                <w:szCs w:val="22"/>
+              </w:rPr>
+              <w:t>Edited link time and post build</w:t>
             </w:r>
           </w:p>
         </w:tc>
@@ -16765,7 +16694,7 @@
 </file>
 
 <file path=customXml/itemProps1.xml><?xml version="1.0" encoding="utf-8"?>
-<ds:datastoreItem xmlns:ds="http://schemas.openxmlformats.org/officeDocument/2006/customXml" ds:itemID="{E2A727BA-B3E6-4E86-84F6-03D115A599B0}">
+<ds:datastoreItem xmlns:ds="http://schemas.openxmlformats.org/officeDocument/2006/customXml" ds:itemID="{2BCF2C1A-AFD3-45DB-B601-A3A8A4BE5593}">
   <ds:schemaRefs>
     <ds:schemaRef ds:uri="http://schemas.openxmlformats.org/officeDocument/2006/bibliography"/>
   </ds:schemaRefs>

</xml_diff>